<commit_message>
added system sequence diagram
</commit_message>
<xml_diff>
--- a/iteration2/artifacts/RAD_Iteration2.docx
+++ b/iteration2/artifacts/RAD_Iteration2.docx
@@ -2809,6 +2809,221 @@
           </wp:inline>
         </w:drawing>
       </w:r>
+    </w:p>
+    <w:p>
+      <w:pPr>
+        <w:spacing w:line="360" w:lineRule="auto"/>
+        <w:rPr>
+          <w:rFonts w:ascii="Times New Roman" w:hAnsi="Times New Roman" w:cs="Times New Roman"/>
+          <w:sz w:val="24"/>
+          <w:szCs w:val="24"/>
+        </w:rPr>
+      </w:pPr>
+    </w:p>
+    <w:p>
+      <w:pPr>
+        <w:spacing w:line="360" w:lineRule="auto"/>
+        <w:rPr>
+          <w:rFonts w:ascii="Times New Roman" w:hAnsi="Times New Roman" w:cs="Times New Roman"/>
+          <w:sz w:val="24"/>
+          <w:szCs w:val="24"/>
+        </w:rPr>
+      </w:pPr>
+    </w:p>
+    <w:p>
+      <w:pPr>
+        <w:spacing w:line="360" w:lineRule="auto"/>
+        <w:rPr>
+          <w:rFonts w:ascii="Times New Roman" w:hAnsi="Times New Roman" w:cs="Times New Roman"/>
+          <w:sz w:val="24"/>
+          <w:szCs w:val="24"/>
+        </w:rPr>
+      </w:pPr>
+    </w:p>
+    <w:p>
+      <w:pPr>
+        <w:spacing w:line="360" w:lineRule="auto"/>
+        <w:rPr>
+          <w:rFonts w:ascii="Times New Roman" w:hAnsi="Times New Roman" w:cs="Times New Roman"/>
+          <w:sz w:val="24"/>
+          <w:szCs w:val="24"/>
+        </w:rPr>
+      </w:pPr>
+    </w:p>
+    <w:p>
+      <w:pPr>
+        <w:spacing w:line="360" w:lineRule="auto"/>
+        <w:rPr>
+          <w:rFonts w:ascii="Times New Roman" w:hAnsi="Times New Roman" w:cs="Times New Roman"/>
+          <w:sz w:val="24"/>
+          <w:szCs w:val="24"/>
+        </w:rPr>
+      </w:pPr>
+    </w:p>
+    <w:p>
+      <w:pPr>
+        <w:spacing w:line="360" w:lineRule="auto"/>
+        <w:rPr>
+          <w:rFonts w:ascii="Times New Roman" w:hAnsi="Times New Roman" w:cs="Times New Roman"/>
+          <w:sz w:val="24"/>
+          <w:szCs w:val="24"/>
+        </w:rPr>
+      </w:pPr>
+    </w:p>
+    <w:p>
+      <w:pPr>
+        <w:spacing w:line="360" w:lineRule="auto"/>
+        <w:rPr>
+          <w:rFonts w:ascii="Times New Roman" w:hAnsi="Times New Roman" w:cs="Times New Roman"/>
+          <w:sz w:val="24"/>
+          <w:szCs w:val="24"/>
+        </w:rPr>
+      </w:pPr>
+    </w:p>
+    <w:p>
+      <w:pPr>
+        <w:spacing w:line="360" w:lineRule="auto"/>
+        <w:rPr>
+          <w:rFonts w:ascii="Times New Roman" w:hAnsi="Times New Roman" w:cs="Times New Roman"/>
+          <w:sz w:val="24"/>
+          <w:szCs w:val="24"/>
+        </w:rPr>
+      </w:pPr>
+    </w:p>
+    <w:p>
+      <w:pPr>
+        <w:pStyle w:val="Heading1"/>
+        <w:ind w:left="-5"/>
+      </w:pPr>
+      <w:r>
+        <w:rPr>
+          <w:highlight w:val="yellow"/>
+        </w:rPr>
+        <w:lastRenderedPageBreak/>
+        <w:t>SYSTEM SEQUENCE DIAGRAM</w:t>
+      </w:r>
+      <w:r>
+        <w:t xml:space="preserve"> </w:t>
+      </w:r>
+    </w:p>
+    <w:p>
+      <w:pPr>
+        <w:rPr>
+          <w:lang w:val="en-US"/>
+        </w:rPr>
+      </w:pPr>
+    </w:p>
+    <w:p>
+      <w:r>
+        <w:rPr>
+          <w:noProof/>
+        </w:rPr>
+        <w:drawing>
+          <wp:anchor distT="0" distB="0" distL="114300" distR="114300" simplePos="0" relativeHeight="251659264" behindDoc="1" locked="0" layoutInCell="1" allowOverlap="1" wp14:anchorId="32B66C1B" wp14:editId="1B5E137D">
+            <wp:simplePos x="0" y="0"/>
+            <wp:positionH relativeFrom="column">
+              <wp:posOffset>1127760</wp:posOffset>
+            </wp:positionH>
+            <wp:positionV relativeFrom="paragraph">
+              <wp:posOffset>153670</wp:posOffset>
+            </wp:positionV>
+            <wp:extent cx="3390900" cy="3838575"/>
+            <wp:effectExtent l="0" t="0" r="0" b="9525"/>
+            <wp:wrapTight wrapText="bothSides">
+              <wp:wrapPolygon edited="0">
+                <wp:start x="3640" y="0"/>
+                <wp:lineTo x="3155" y="965"/>
+                <wp:lineTo x="3276" y="1394"/>
+                <wp:lineTo x="3883" y="1715"/>
+                <wp:lineTo x="3155" y="3323"/>
+                <wp:lineTo x="1335" y="3537"/>
+                <wp:lineTo x="1213" y="4931"/>
+                <wp:lineTo x="3640" y="5145"/>
+                <wp:lineTo x="3640" y="6861"/>
+                <wp:lineTo x="728" y="7718"/>
+                <wp:lineTo x="0" y="8040"/>
+                <wp:lineTo x="0" y="13935"/>
+                <wp:lineTo x="3276" y="15436"/>
+                <wp:lineTo x="3640" y="21546"/>
+                <wp:lineTo x="18809" y="21546"/>
+                <wp:lineTo x="19173" y="15436"/>
+                <wp:lineTo x="21236" y="13935"/>
+                <wp:lineTo x="21479" y="8254"/>
+                <wp:lineTo x="20872" y="7825"/>
+                <wp:lineTo x="18809" y="6861"/>
+                <wp:lineTo x="18809" y="5145"/>
+                <wp:lineTo x="21479" y="4931"/>
+                <wp:lineTo x="21479" y="3537"/>
+                <wp:lineTo x="10679" y="3430"/>
+                <wp:lineTo x="4490" y="1715"/>
+                <wp:lineTo x="5097" y="1715"/>
+                <wp:lineTo x="5218" y="965"/>
+                <wp:lineTo x="4733" y="0"/>
+                <wp:lineTo x="3640" y="0"/>
+              </wp:wrapPolygon>
+            </wp:wrapTight>
+            <wp:docPr id="2" name="Resim 1" descr="Graphical user interface, application&#10;&#10;Description automatically generated"/>
+            <wp:cNvGraphicFramePr>
+              <a:graphicFrameLocks xmlns:a="http://schemas.openxmlformats.org/drawingml/2006/main" noChangeAspect="1"/>
+            </wp:cNvGraphicFramePr>
+            <a:graphic xmlns:a="http://schemas.openxmlformats.org/drawingml/2006/main">
+              <a:graphicData uri="http://schemas.openxmlformats.org/drawingml/2006/picture">
+                <pic:pic xmlns:pic="http://schemas.openxmlformats.org/drawingml/2006/picture">
+                  <pic:nvPicPr>
+                    <pic:cNvPr id="2" name="Resim 1" descr="Graphical user interface, application&#10;&#10;Description automatically generated"/>
+                    <pic:cNvPicPr>
+                      <a:picLocks noChangeAspect="1" noChangeArrowheads="1"/>
+                    </pic:cNvPicPr>
+                  </pic:nvPicPr>
+                  <pic:blipFill>
+                    <a:blip r:embed="rId6">
+                      <a:extLst>
+                        <a:ext uri="{28A0092B-C50C-407E-A947-70E740481C1C}">
+                          <a14:useLocalDpi xmlns:a14="http://schemas.microsoft.com/office/drawing/2010/main" val="0"/>
+                        </a:ext>
+                      </a:extLst>
+                    </a:blip>
+                    <a:srcRect/>
+                    <a:stretch>
+                      <a:fillRect/>
+                    </a:stretch>
+                  </pic:blipFill>
+                  <pic:spPr bwMode="auto">
+                    <a:xfrm>
+                      <a:off x="0" y="0"/>
+                      <a:ext cx="3390900" cy="3838575"/>
+                    </a:xfrm>
+                    <a:prstGeom prst="rect">
+                      <a:avLst/>
+                    </a:prstGeom>
+                    <a:noFill/>
+                    <a:ln>
+                      <a:noFill/>
+                    </a:ln>
+                  </pic:spPr>
+                </pic:pic>
+              </a:graphicData>
+            </a:graphic>
+          </wp:anchor>
+        </w:drawing>
+      </w:r>
+    </w:p>
+    <w:p>
+      <w:pPr>
+        <w:spacing w:after="0"/>
+        <w:ind w:right="360"/>
+        <w:jc w:val="right"/>
+      </w:pPr>
+    </w:p>
+    <w:p>
+      <w:pPr>
+        <w:spacing w:line="360" w:lineRule="auto"/>
+        <w:rPr>
+          <w:rFonts w:ascii="Times New Roman" w:hAnsi="Times New Roman" w:cs="Times New Roman"/>
+          <w:sz w:val="24"/>
+          <w:szCs w:val="24"/>
+        </w:rPr>
+      </w:pPr>
     </w:p>
     <w:sectPr>
       <w:pgSz w:w="11906" w:h="16838"/>
@@ -4959,6 +5174,28 @@
     <w:name w:val="Normal"/>
     <w:qFormat/>
   </w:style>
+  <w:style w:type="paragraph" w:styleId="Heading1">
+    <w:name w:val="heading 1"/>
+    <w:next w:val="Normal"/>
+    <w:link w:val="Heading1Char"/>
+    <w:uiPriority w:val="9"/>
+    <w:qFormat/>
+    <w:rsid w:val="00B90F63"/>
+    <w:pPr>
+      <w:keepNext/>
+      <w:keepLines/>
+      <w:spacing w:after="260"/>
+      <w:ind w:left="10" w:hanging="10"/>
+      <w:outlineLvl w:val="0"/>
+    </w:pPr>
+    <w:rPr>
+      <w:rFonts w:ascii="Times New Roman" w:eastAsia="Times New Roman" w:hAnsi="Times New Roman" w:cs="Times New Roman"/>
+      <w:b/>
+      <w:color w:val="000000"/>
+      <w:sz w:val="28"/>
+      <w:lang w:val="en-US"/>
+    </w:rPr>
+  </w:style>
   <w:style w:type="character" w:default="1" w:styleId="DefaultParagraphFont">
     <w:name w:val="Default Paragraph Font"/>
     <w:uiPriority w:val="1"/>
@@ -4995,6 +5232,20 @@
       <w:ind w:left="720"/>
       <w:contextualSpacing/>
     </w:pPr>
+  </w:style>
+  <w:style w:type="character" w:customStyle="1" w:styleId="Heading1Char">
+    <w:name w:val="Heading 1 Char"/>
+    <w:basedOn w:val="DefaultParagraphFont"/>
+    <w:link w:val="Heading1"/>
+    <w:uiPriority w:val="9"/>
+    <w:rsid w:val="00B90F63"/>
+    <w:rPr>
+      <w:rFonts w:ascii="Times New Roman" w:eastAsia="Times New Roman" w:hAnsi="Times New Roman" w:cs="Times New Roman"/>
+      <w:b/>
+      <w:color w:val="000000"/>
+      <w:sz w:val="28"/>
+      <w:lang w:val="en-US"/>
+    </w:rPr>
   </w:style>
 </w:styles>
 </file>

</xml_diff>

<commit_message>
problem description added, format fixed
</commit_message>
<xml_diff>
--- a/iteration2/artifacts/RAD_Iteration2.docx
+++ b/iteration2/artifacts/RAD_Iteration2.docx
@@ -1,6 +1,6 @@
 
 <file path=word/document.xml><?xml version="1.0" encoding="utf-8"?>
-<w:document xmlns:wpc="http://schemas.microsoft.com/office/word/2010/wordprocessingCanvas" xmlns:cx="http://schemas.microsoft.com/office/drawing/2014/chartex" xmlns:cx1="http://schemas.microsoft.com/office/drawing/2015/9/8/chartex" xmlns:cx2="http://schemas.microsoft.com/office/drawing/2015/10/21/chartex" xmlns:cx3="http://schemas.microsoft.com/office/drawing/2016/5/9/chartex" xmlns:cx4="http://schemas.microsoft.com/office/drawing/2016/5/10/chartex" xmlns:cx5="http://schemas.microsoft.com/office/drawing/2016/5/11/chartex" xmlns:cx6="http://schemas.microsoft.com/office/drawing/2016/5/12/chartex" xmlns:cx7="http://schemas.microsoft.com/office/drawing/2016/5/13/chartex" xmlns:cx8="http://schemas.microsoft.com/office/drawing/2016/5/14/chartex" xmlns:mc="http://schemas.openxmlformats.org/markup-compatibility/2006" xmlns:aink="http://schemas.microsoft.com/office/drawing/2016/ink" xmlns:am3d="http://schemas.microsoft.com/office/drawing/2017/model3d" xmlns:o="urn:schemas-microsoft-com:office:office" xmlns:r="http://schemas.openxmlformats.org/officeDocument/2006/relationships" xmlns:m="http://schemas.openxmlformats.org/officeDocument/2006/math" xmlns:v="urn:schemas-microsoft-com:vml" xmlns:wp14="http://schemas.microsoft.com/office/word/2010/wordprocessingDrawing" xmlns:wp="http://schemas.openxmlformats.org/drawingml/2006/wordprocessingDrawing" xmlns:w10="urn:schemas-microsoft-com:office:word" xmlns:w="http://schemas.openxmlformats.org/wordprocessingml/2006/main" xmlns:w14="http://schemas.microsoft.com/office/word/2010/wordml" xmlns:w15="http://schemas.microsoft.com/office/word/2012/wordml" xmlns:w16cex="http://schemas.microsoft.com/office/word/2018/wordml/cex" xmlns:w16cid="http://schemas.microsoft.com/office/word/2016/wordml/cid" xmlns:w16="http://schemas.microsoft.com/office/word/2018/wordml" xmlns:w16sdtdh="http://schemas.microsoft.com/office/word/2020/wordml/sdtdatahash" xmlns:w16se="http://schemas.microsoft.com/office/word/2015/wordml/symex" xmlns:wpg="http://schemas.microsoft.com/office/word/2010/wordprocessingGroup" xmlns:wpi="http://schemas.microsoft.com/office/word/2010/wordprocessingInk" xmlns:wne="http://schemas.microsoft.com/office/word/2006/wordml" xmlns:wps="http://schemas.microsoft.com/office/word/2010/wordprocessingShape" mc:Ignorable="w14 w15 w16se w16cid w16 w16cex w16sdtdh wp14">
+<w:document xmlns:wpc="http://schemas.microsoft.com/office/word/2010/wordprocessingCanvas" xmlns:cx="http://schemas.microsoft.com/office/drawing/2014/chartex" xmlns:cx1="http://schemas.microsoft.com/office/drawing/2015/9/8/chartex" xmlns:cx2="http://schemas.microsoft.com/office/drawing/2015/10/21/chartex" xmlns:cx3="http://schemas.microsoft.com/office/drawing/2016/5/9/chartex" xmlns:cx4="http://schemas.microsoft.com/office/drawing/2016/5/10/chartex" xmlns:cx5="http://schemas.microsoft.com/office/drawing/2016/5/11/chartex" xmlns:cx6="http://schemas.microsoft.com/office/drawing/2016/5/12/chartex" xmlns:cx7="http://schemas.microsoft.com/office/drawing/2016/5/13/chartex" xmlns:cx8="http://schemas.microsoft.com/office/drawing/2016/5/14/chartex" xmlns:mc="http://schemas.openxmlformats.org/markup-compatibility/2006" xmlns:aink="http://schemas.microsoft.com/office/drawing/2016/ink" xmlns:am3d="http://schemas.microsoft.com/office/drawing/2017/model3d" xmlns:o="urn:schemas-microsoft-com:office:office" xmlns:oel="http://schemas.microsoft.com/office/2019/extlst" xmlns:r="http://schemas.openxmlformats.org/officeDocument/2006/relationships" xmlns:m="http://schemas.openxmlformats.org/officeDocument/2006/math" xmlns:v="urn:schemas-microsoft-com:vml" xmlns:wp14="http://schemas.microsoft.com/office/word/2010/wordprocessingDrawing" xmlns:wp="http://schemas.openxmlformats.org/drawingml/2006/wordprocessingDrawing" xmlns:w10="urn:schemas-microsoft-com:office:word" xmlns:w="http://schemas.openxmlformats.org/wordprocessingml/2006/main" xmlns:w14="http://schemas.microsoft.com/office/word/2010/wordml" xmlns:w15="http://schemas.microsoft.com/office/word/2012/wordml" xmlns:w16cex="http://schemas.microsoft.com/office/word/2018/wordml/cex" xmlns:w16cid="http://schemas.microsoft.com/office/word/2016/wordml/cid" xmlns:w16="http://schemas.microsoft.com/office/word/2018/wordml" xmlns:w16sdtdh="http://schemas.microsoft.com/office/word/2020/wordml/sdtdatahash" xmlns:w16se="http://schemas.microsoft.com/office/word/2015/wordml/symex" xmlns:wpg="http://schemas.microsoft.com/office/word/2010/wordprocessingGroup" xmlns:wpi="http://schemas.microsoft.com/office/word/2010/wordprocessingInk" xmlns:wne="http://schemas.microsoft.com/office/word/2006/wordml" xmlns:wps="http://schemas.microsoft.com/office/word/2010/wordprocessingShape" mc:Ignorable="w14 w15 w16se w16cid w16 w16cex w16sdtdh wp14">
   <w:body>
     <w:p>
       <w:pPr>
@@ -28,20 +28,21 @@
     </w:p>
     <w:p>
       <w:pPr>
-        <w:jc w:val="center"/>
-        <w:rPr>
-          <w:rFonts w:ascii="Times New Roman" w:hAnsi="Times New Roman" w:cs="Times New Roman"/>
-          <w:b/>
-          <w:bCs/>
-          <w:color w:val="000000" w:themeColor="text1"/>
-          <w:sz w:val="24"/>
-          <w:szCs w:val="24"/>
-        </w:rPr>
-      </w:pPr>
-    </w:p>
-    <w:p>
-      <w:pPr>
-        <w:spacing w:line="360" w:lineRule="auto"/>
+        <w:jc w:val="both"/>
+        <w:rPr>
+          <w:rFonts w:ascii="Times New Roman" w:hAnsi="Times New Roman" w:cs="Times New Roman"/>
+          <w:b/>
+          <w:bCs/>
+          <w:color w:val="000000" w:themeColor="text1"/>
+          <w:sz w:val="24"/>
+          <w:szCs w:val="24"/>
+        </w:rPr>
+      </w:pPr>
+    </w:p>
+    <w:p>
+      <w:pPr>
+        <w:spacing w:line="360" w:lineRule="auto"/>
+        <w:jc w:val="both"/>
         <w:rPr>
           <w:rFonts w:ascii="Times New Roman" w:hAnsi="Times New Roman" w:cs="Times New Roman"/>
           <w:b/>
@@ -62,46 +63,153 @@
           <w:szCs w:val="28"/>
           <w:lang w:val="en-US"/>
         </w:rPr>
-        <w:t>Vision</w:t>
-      </w:r>
-    </w:p>
-    <w:p>
-      <w:pPr>
-        <w:spacing w:line="360" w:lineRule="auto"/>
-        <w:rPr>
-          <w:rFonts w:ascii="Times New Roman" w:hAnsi="Times New Roman" w:cs="Times New Roman"/>
-          <w:color w:val="000000" w:themeColor="text1"/>
-          <w:sz w:val="24"/>
-          <w:szCs w:val="24"/>
-          <w:lang w:val="en-US"/>
-        </w:rPr>
-      </w:pPr>
-      <w:r>
-        <w:rPr>
-          <w:rFonts w:ascii="Times New Roman" w:hAnsi="Times New Roman" w:cs="Times New Roman"/>
-          <w:color w:val="000000" w:themeColor="text1"/>
-          <w:sz w:val="24"/>
-          <w:szCs w:val="24"/>
-          <w:lang w:val="en-US"/>
-        </w:rPr>
-        <w:t>Designing and implementing a simulation for customers to simulate course registration system. With the help of the simulation, customers can find out how the course registration process works and observe the problems that may occur in during process.</w:t>
-      </w:r>
-    </w:p>
-    <w:p>
-      <w:pPr>
-        <w:spacing w:line="360" w:lineRule="auto"/>
-        <w:rPr>
-          <w:rFonts w:ascii="Times New Roman" w:hAnsi="Times New Roman" w:cs="Times New Roman"/>
-          <w:color w:val="000000" w:themeColor="text1"/>
-          <w:sz w:val="24"/>
-          <w:szCs w:val="24"/>
-          <w:lang w:val="en-US"/>
-        </w:rPr>
-      </w:pPr>
-    </w:p>
-    <w:p>
-      <w:pPr>
-        <w:spacing w:line="360" w:lineRule="auto"/>
+        <w:t>Problem Description</w:t>
+      </w:r>
+    </w:p>
+    <w:p>
+      <w:pPr>
+        <w:spacing w:line="360" w:lineRule="auto"/>
+        <w:jc w:val="both"/>
+        <w:rPr>
+          <w:rFonts w:ascii="Times New Roman" w:hAnsi="Times New Roman" w:cs="Times New Roman"/>
+          <w:color w:val="000000" w:themeColor="text1"/>
+          <w:sz w:val="24"/>
+          <w:szCs w:val="24"/>
+          <w:lang w:val="en-US"/>
+        </w:rPr>
+      </w:pPr>
+      <w:r>
+        <w:rPr>
+          <w:rFonts w:ascii="Times New Roman" w:hAnsi="Times New Roman" w:cs="Times New Roman"/>
+          <w:color w:val="000000" w:themeColor="text1"/>
+          <w:sz w:val="24"/>
+          <w:szCs w:val="24"/>
+          <w:lang w:val="en-US"/>
+        </w:rPr>
+        <w:tab/>
+        <w:t xml:space="preserve">As it is known, in all educational institutions, it is necessary to store some data or make a transaction about the students, courses, lecturers etc. However, it can be </w:t>
+      </w:r>
+      <w:proofErr w:type="gramStart"/>
+      <w:r>
+        <w:rPr>
+          <w:rFonts w:ascii="Times New Roman" w:hAnsi="Times New Roman" w:cs="Times New Roman"/>
+          <w:color w:val="000000" w:themeColor="text1"/>
+          <w:sz w:val="24"/>
+          <w:szCs w:val="24"/>
+          <w:lang w:val="en-US"/>
+        </w:rPr>
+        <w:t>really hard</w:t>
+      </w:r>
+      <w:proofErr w:type="gramEnd"/>
+      <w:r>
+        <w:rPr>
+          <w:rFonts w:ascii="Times New Roman" w:hAnsi="Times New Roman" w:cs="Times New Roman"/>
+          <w:color w:val="000000" w:themeColor="text1"/>
+          <w:sz w:val="24"/>
+          <w:szCs w:val="24"/>
+          <w:lang w:val="en-US"/>
+        </w:rPr>
+        <w:t xml:space="preserve"> to do these on paper, especially in large systems like universities.</w:t>
+      </w:r>
+    </w:p>
+    <w:p>
+      <w:pPr>
+        <w:spacing w:line="360" w:lineRule="auto"/>
+        <w:ind w:firstLine="708"/>
+        <w:jc w:val="both"/>
+        <w:rPr>
+          <w:rFonts w:ascii="Times New Roman" w:hAnsi="Times New Roman" w:cs="Times New Roman"/>
+          <w:color w:val="000000" w:themeColor="text1"/>
+          <w:sz w:val="24"/>
+          <w:szCs w:val="24"/>
+          <w:lang w:val="en-US"/>
+        </w:rPr>
+      </w:pPr>
+      <w:r>
+        <w:rPr>
+          <w:rFonts w:ascii="Times New Roman" w:hAnsi="Times New Roman" w:cs="Times New Roman"/>
+          <w:color w:val="000000" w:themeColor="text1"/>
+          <w:sz w:val="24"/>
+          <w:szCs w:val="24"/>
+          <w:lang w:val="en-US"/>
+        </w:rPr>
+        <w:t xml:space="preserve">That’s why, A system </w:t>
+      </w:r>
+      <w:r>
+        <w:rPr>
+          <w:rFonts w:ascii="Times New Roman" w:hAnsi="Times New Roman" w:cs="Times New Roman"/>
+          <w:color w:val="000000" w:themeColor="text1"/>
+          <w:sz w:val="24"/>
+          <w:szCs w:val="24"/>
+          <w:lang w:val="en-US"/>
+        </w:rPr>
+        <w:t xml:space="preserve">including all the rules inside </w:t>
+      </w:r>
+      <w:r>
+        <w:rPr>
+          <w:rFonts w:ascii="Times New Roman" w:hAnsi="Times New Roman" w:cs="Times New Roman"/>
+          <w:color w:val="000000" w:themeColor="text1"/>
+          <w:sz w:val="24"/>
+          <w:szCs w:val="24"/>
+          <w:lang w:val="en-US"/>
+        </w:rPr>
+        <w:t xml:space="preserve">is required to store the information of </w:t>
+      </w:r>
+      <w:r>
+        <w:rPr>
+          <w:rFonts w:ascii="Times New Roman" w:hAnsi="Times New Roman" w:cs="Times New Roman"/>
+          <w:color w:val="000000" w:themeColor="text1"/>
+          <w:sz w:val="24"/>
+          <w:szCs w:val="24"/>
+          <w:lang w:val="en-US"/>
+        </w:rPr>
+        <w:t>an</w:t>
+      </w:r>
+      <w:r>
+        <w:rPr>
+          <w:rFonts w:ascii="Times New Roman" w:hAnsi="Times New Roman" w:cs="Times New Roman"/>
+          <w:color w:val="000000" w:themeColor="text1"/>
+          <w:sz w:val="24"/>
+          <w:szCs w:val="24"/>
+          <w:lang w:val="en-US"/>
+        </w:rPr>
+        <w:t xml:space="preserve"> actor and inform all the system </w:t>
+      </w:r>
+      <w:r>
+        <w:rPr>
+          <w:rFonts w:ascii="Times New Roman" w:hAnsi="Times New Roman" w:cs="Times New Roman"/>
+          <w:color w:val="000000" w:themeColor="text1"/>
+          <w:sz w:val="24"/>
+          <w:szCs w:val="24"/>
+          <w:lang w:val="en-US"/>
+        </w:rPr>
+        <w:t>(other actors) so that they</w:t>
+      </w:r>
+      <w:r>
+        <w:rPr>
+          <w:rFonts w:ascii="Times New Roman" w:hAnsi="Times New Roman" w:cs="Times New Roman"/>
+          <w:color w:val="000000" w:themeColor="text1"/>
+          <w:sz w:val="24"/>
+          <w:szCs w:val="24"/>
+          <w:lang w:val="en-US"/>
+        </w:rPr>
+        <w:t xml:space="preserve"> (students, lecturers, head of departments and faculties, etc.) can follow the </w:t>
+      </w:r>
+      <w:r>
+        <w:rPr>
+          <w:rFonts w:ascii="Times New Roman" w:hAnsi="Times New Roman" w:cs="Times New Roman"/>
+          <w:color w:val="000000" w:themeColor="text1"/>
+          <w:sz w:val="24"/>
+          <w:szCs w:val="24"/>
+          <w:lang w:val="en-US"/>
+        </w:rPr>
+        <w:t>flow of the system.</w:t>
+      </w:r>
+    </w:p>
+    <w:p>
+      <w:pPr>
+        <w:spacing w:line="360" w:lineRule="auto"/>
+        <w:jc w:val="both"/>
         <w:rPr>
           <w:rFonts w:ascii="Times New Roman" w:hAnsi="Times New Roman" w:cs="Times New Roman"/>
           <w:b/>
@@ -112,7 +220,11 @@
           <w:lang w:val="en-US"/>
         </w:rPr>
       </w:pPr>
-      <w:r>
+    </w:p>
+    <w:p>
+      <w:pPr>
+        <w:spacing w:line="360" w:lineRule="auto"/>
+        <w:jc w:val="both"/>
         <w:rPr>
           <w:rFonts w:ascii="Times New Roman" w:hAnsi="Times New Roman" w:cs="Times New Roman"/>
           <w:b/>
@@ -122,17 +234,95 @@
           <w:szCs w:val="28"/>
           <w:lang w:val="en-US"/>
         </w:rPr>
+      </w:pPr>
+      <w:r>
+        <w:rPr>
+          <w:rFonts w:ascii="Times New Roman" w:hAnsi="Times New Roman" w:cs="Times New Roman"/>
+          <w:b/>
+          <w:bCs/>
+          <w:color w:val="000000" w:themeColor="text1"/>
+          <w:sz w:val="28"/>
+          <w:szCs w:val="28"/>
+          <w:lang w:val="en-US"/>
+        </w:rPr>
+        <w:t>Vision</w:t>
+      </w:r>
+    </w:p>
+    <w:p>
+      <w:pPr>
+        <w:spacing w:line="360" w:lineRule="auto"/>
+        <w:ind w:firstLine="708"/>
+        <w:jc w:val="both"/>
+        <w:rPr>
+          <w:rFonts w:ascii="Times New Roman" w:hAnsi="Times New Roman" w:cs="Times New Roman"/>
+          <w:color w:val="000000" w:themeColor="text1"/>
+          <w:sz w:val="24"/>
+          <w:szCs w:val="24"/>
+          <w:lang w:val="en-US"/>
+        </w:rPr>
+      </w:pPr>
+      <w:r>
+        <w:rPr>
+          <w:rFonts w:ascii="Times New Roman" w:hAnsi="Times New Roman" w:cs="Times New Roman"/>
+          <w:color w:val="000000" w:themeColor="text1"/>
+          <w:sz w:val="24"/>
+          <w:szCs w:val="24"/>
+          <w:lang w:val="en-US"/>
+        </w:rPr>
+        <w:t>Designing and implementing a simulation for customers to simulate course registration system. With the help of the simulation, customers can find out how the course registration process works and observe the problems that may occur in during process.</w:t>
+      </w:r>
+    </w:p>
+    <w:p>
+      <w:pPr>
+        <w:spacing w:line="360" w:lineRule="auto"/>
+        <w:jc w:val="both"/>
+        <w:rPr>
+          <w:rFonts w:ascii="Times New Roman" w:hAnsi="Times New Roman" w:cs="Times New Roman"/>
+          <w:b/>
+          <w:bCs/>
+          <w:color w:val="000000" w:themeColor="text1"/>
+          <w:sz w:val="28"/>
+          <w:szCs w:val="28"/>
+          <w:lang w:val="en-US"/>
+        </w:rPr>
+      </w:pPr>
+    </w:p>
+    <w:p>
+      <w:pPr>
+        <w:spacing w:line="360" w:lineRule="auto"/>
+        <w:jc w:val="both"/>
+        <w:rPr>
+          <w:rFonts w:ascii="Times New Roman" w:hAnsi="Times New Roman" w:cs="Times New Roman"/>
+          <w:b/>
+          <w:bCs/>
+          <w:color w:val="000000" w:themeColor="text1"/>
+          <w:sz w:val="28"/>
+          <w:szCs w:val="28"/>
+          <w:lang w:val="en-US"/>
+        </w:rPr>
+      </w:pPr>
+      <w:r>
+        <w:rPr>
+          <w:rFonts w:ascii="Times New Roman" w:hAnsi="Times New Roman" w:cs="Times New Roman"/>
+          <w:b/>
+          <w:bCs/>
+          <w:color w:val="000000" w:themeColor="text1"/>
+          <w:sz w:val="28"/>
+          <w:szCs w:val="28"/>
+          <w:lang w:val="en-US"/>
+        </w:rPr>
         <w:t>Scope</w:t>
       </w:r>
     </w:p>
     <w:p>
       <w:pPr>
-        <w:pStyle w:val="ListParagraph"/>
+        <w:pStyle w:val="ListeParagraf"/>
         <w:numPr>
           <w:ilvl w:val="0"/>
           <w:numId w:val="10"/>
         </w:numPr>
         <w:spacing w:line="360" w:lineRule="auto"/>
+        <w:jc w:val="both"/>
         <w:rPr>
           <w:rFonts w:ascii="Times New Roman" w:hAnsi="Times New Roman" w:cs="Times New Roman"/>
           <w:color w:val="000000" w:themeColor="text1"/>
@@ -154,12 +344,13 @@
     </w:p>
     <w:p>
       <w:pPr>
-        <w:pStyle w:val="ListParagraph"/>
+        <w:pStyle w:val="ListeParagraf"/>
         <w:numPr>
           <w:ilvl w:val="0"/>
           <w:numId w:val="10"/>
         </w:numPr>
         <w:spacing w:line="360" w:lineRule="auto"/>
+        <w:jc w:val="both"/>
         <w:rPr>
           <w:rFonts w:ascii="Times New Roman" w:hAnsi="Times New Roman" w:cs="Times New Roman"/>
           <w:color w:val="000000" w:themeColor="text1"/>
@@ -201,19 +392,22 @@
     </w:p>
     <w:p>
       <w:pPr>
-        <w:spacing w:line="360" w:lineRule="auto"/>
-        <w:rPr>
-          <w:rFonts w:ascii="Times New Roman" w:hAnsi="Times New Roman" w:cs="Times New Roman"/>
-          <w:color w:val="000000" w:themeColor="text1"/>
-          <w:sz w:val="24"/>
-          <w:szCs w:val="24"/>
-          <w:lang w:val="en-US"/>
-        </w:rPr>
-      </w:pPr>
-    </w:p>
-    <w:p>
-      <w:pPr>
-        <w:spacing w:line="360" w:lineRule="auto"/>
+        <w:pStyle w:val="ListeParagraf"/>
+        <w:spacing w:line="360" w:lineRule="auto"/>
+        <w:jc w:val="both"/>
+        <w:rPr>
+          <w:rFonts w:ascii="Times New Roman" w:hAnsi="Times New Roman" w:cs="Times New Roman"/>
+          <w:color w:val="000000" w:themeColor="text1"/>
+          <w:sz w:val="24"/>
+          <w:szCs w:val="24"/>
+          <w:lang w:val="en-US"/>
+        </w:rPr>
+      </w:pPr>
+    </w:p>
+    <w:p>
+      <w:pPr>
+        <w:spacing w:line="360" w:lineRule="auto"/>
+        <w:jc w:val="both"/>
         <w:rPr>
           <w:rFonts w:ascii="Times New Roman" w:hAnsi="Times New Roman" w:cs="Times New Roman"/>
           <w:b/>
@@ -240,6 +434,7 @@
     <w:p>
       <w:pPr>
         <w:spacing w:line="360" w:lineRule="auto"/>
+        <w:jc w:val="both"/>
         <w:rPr>
           <w:rFonts w:ascii="Times New Roman" w:hAnsi="Times New Roman" w:cs="Times New Roman"/>
           <w:color w:val="000000" w:themeColor="text1"/>
@@ -286,36 +481,13 @@
           <w:szCs w:val="24"/>
           <w:lang w:val="en-US"/>
         </w:rPr>
-        <w:t xml:space="preserve"> according to the analysis and design phase implications. </w:t>
-      </w:r>
-    </w:p>
-    <w:p>
-      <w:pPr>
-        <w:spacing w:line="360" w:lineRule="auto"/>
-        <w:rPr>
-          <w:rFonts w:ascii="Times New Roman" w:hAnsi="Times New Roman" w:cs="Times New Roman"/>
-          <w:color w:val="000000" w:themeColor="text1"/>
-          <w:sz w:val="24"/>
-          <w:szCs w:val="24"/>
-          <w:lang w:val="en-US"/>
-        </w:rPr>
-      </w:pPr>
-    </w:p>
-    <w:p>
-      <w:pPr>
-        <w:spacing w:line="360" w:lineRule="auto"/>
-        <w:rPr>
-          <w:rFonts w:ascii="Times New Roman" w:hAnsi="Times New Roman" w:cs="Times New Roman"/>
-          <w:color w:val="000000" w:themeColor="text1"/>
-          <w:sz w:val="24"/>
-          <w:szCs w:val="24"/>
-          <w:lang w:val="en-US"/>
-        </w:rPr>
-      </w:pPr>
-    </w:p>
-    <w:p>
-      <w:pPr>
-        <w:spacing w:line="360" w:lineRule="auto"/>
+        <w:t xml:space="preserve"> according to the analysis and design phase implications.</w:t>
+      </w:r>
+    </w:p>
+    <w:p>
+      <w:pPr>
+        <w:spacing w:line="360" w:lineRule="auto"/>
+        <w:jc w:val="both"/>
         <w:rPr>
           <w:rFonts w:ascii="Times New Roman" w:hAnsi="Times New Roman" w:cs="Times New Roman"/>
           <w:b/>
@@ -336,6 +508,7 @@
           <w:szCs w:val="28"/>
           <w:lang w:val="en-US"/>
         </w:rPr>
+        <w:lastRenderedPageBreak/>
         <w:t>Glossary of Term</w:t>
       </w:r>
     </w:p>
@@ -345,6 +518,7 @@
         <w:autoSpaceDN w:val="0"/>
         <w:adjustRightInd w:val="0"/>
         <w:spacing w:after="0" w:line="240" w:lineRule="auto"/>
+        <w:jc w:val="both"/>
         <w:rPr>
           <w:rFonts w:ascii="Times New Roman" w:hAnsi="Times New Roman" w:cs="Times New Roman"/>
           <w:color w:val="000000" w:themeColor="text1"/>
@@ -373,152 +547,7 @@
           <w:szCs w:val="24"/>
           <w:lang w:val="en-US"/>
         </w:rPr>
-        <w:t xml:space="preserve"> Main actor of the system. </w:t>
-      </w:r>
-      <w:r>
-        <w:rPr>
-          <w:rFonts w:ascii="Times New Roman" w:hAnsi="Times New Roman" w:cs="Times New Roman"/>
-          <w:color w:val="000000" w:themeColor="text1"/>
-          <w:sz w:val="24"/>
-          <w:szCs w:val="24"/>
-          <w:lang w:val="en-US"/>
-        </w:rPr>
-        <w:br/>
-      </w:r>
-    </w:p>
-    <w:p>
-      <w:pPr>
-        <w:spacing w:line="360" w:lineRule="auto"/>
-        <w:rPr>
-          <w:rFonts w:ascii="Times New Roman" w:hAnsi="Times New Roman" w:cs="Times New Roman"/>
-          <w:color w:val="000000" w:themeColor="text1"/>
-          <w:sz w:val="24"/>
-          <w:szCs w:val="24"/>
-          <w:lang w:val="en-US"/>
-        </w:rPr>
-      </w:pPr>
-      <w:r>
-        <w:rPr>
-          <w:rFonts w:ascii="Times New Roman" w:hAnsi="Times New Roman" w:cs="Times New Roman"/>
-          <w:b/>
-          <w:bCs/>
-          <w:color w:val="000000" w:themeColor="text1"/>
-          <w:sz w:val="24"/>
-          <w:szCs w:val="24"/>
-          <w:lang w:val="en-US"/>
-        </w:rPr>
-        <w:t>Transcript:</w:t>
-      </w:r>
-      <w:r>
-        <w:rPr>
-          <w:rFonts w:ascii="Times New Roman" w:hAnsi="Times New Roman" w:cs="Times New Roman"/>
-          <w:color w:val="000000" w:themeColor="text1"/>
-          <w:sz w:val="24"/>
-          <w:szCs w:val="24"/>
-          <w:lang w:val="en-US"/>
-        </w:rPr>
-        <w:t xml:space="preserve"> Detailed and approved record of students grades that has been generated by university.</w:t>
-      </w:r>
-    </w:p>
-    <w:p>
-      <w:pPr>
-        <w:spacing w:line="360" w:lineRule="auto"/>
-        <w:rPr>
-          <w:rFonts w:ascii="Times New Roman" w:hAnsi="Times New Roman" w:cs="Times New Roman"/>
-          <w:color w:val="000000" w:themeColor="text1"/>
-          <w:sz w:val="24"/>
-          <w:szCs w:val="24"/>
-          <w:lang w:val="en-US"/>
-        </w:rPr>
-      </w:pPr>
-      <w:r>
-        <w:rPr>
-          <w:rFonts w:ascii="Times New Roman" w:hAnsi="Times New Roman" w:cs="Times New Roman"/>
-          <w:b/>
-          <w:bCs/>
-          <w:color w:val="000000" w:themeColor="text1"/>
-          <w:sz w:val="24"/>
-          <w:szCs w:val="24"/>
-          <w:lang w:val="en-US"/>
-        </w:rPr>
-        <w:t>Registration Process:</w:t>
-      </w:r>
-      <w:r>
-        <w:rPr>
-          <w:rFonts w:ascii="Times New Roman" w:hAnsi="Times New Roman" w:cs="Times New Roman"/>
-          <w:color w:val="000000" w:themeColor="text1"/>
-          <w:sz w:val="24"/>
-          <w:szCs w:val="24"/>
-          <w:lang w:val="en-US"/>
-        </w:rPr>
-        <w:t xml:space="preserve"> Advisor-controlled course selection process of </w:t>
-      </w:r>
-      <w:r>
-        <w:rPr>
-          <w:rFonts w:ascii="Times New Roman" w:hAnsi="Times New Roman" w:cs="Times New Roman"/>
-          <w:color w:val="000000" w:themeColor="text1"/>
-          <w:sz w:val="24"/>
-          <w:szCs w:val="24"/>
-          <w:lang w:val="en-US"/>
-        </w:rPr>
-        <w:t>student’s</w:t>
-      </w:r>
-      <w:r>
-        <w:rPr>
-          <w:rFonts w:ascii="Times New Roman" w:hAnsi="Times New Roman" w:cs="Times New Roman"/>
-          <w:color w:val="000000" w:themeColor="text1"/>
-          <w:sz w:val="24"/>
-          <w:szCs w:val="24"/>
-          <w:lang w:val="en-US"/>
-        </w:rPr>
-        <w:t xml:space="preserve"> enrollment.</w:t>
-      </w:r>
-    </w:p>
-    <w:p>
-      <w:pPr>
-        <w:spacing w:line="360" w:lineRule="auto"/>
-        <w:rPr>
-          <w:rFonts w:ascii="Times New Roman" w:hAnsi="Times New Roman" w:cs="Times New Roman"/>
-          <w:color w:val="000000" w:themeColor="text1"/>
-          <w:sz w:val="24"/>
-          <w:szCs w:val="24"/>
-          <w:lang w:val="en-US"/>
-        </w:rPr>
-      </w:pPr>
-      <w:r>
-        <w:rPr>
-          <w:rFonts w:ascii="Times New Roman" w:hAnsi="Times New Roman" w:cs="Times New Roman"/>
-          <w:b/>
-          <w:bCs/>
-          <w:color w:val="000000" w:themeColor="text1"/>
-          <w:sz w:val="24"/>
-          <w:szCs w:val="24"/>
-          <w:lang w:val="en-US"/>
-        </w:rPr>
-        <w:lastRenderedPageBreak/>
-        <w:t>Curriculum</w:t>
-      </w:r>
-      <w:r>
-        <w:rPr>
-          <w:rFonts w:ascii="Times New Roman" w:hAnsi="Times New Roman" w:cs="Times New Roman"/>
-          <w:b/>
-          <w:bCs/>
-          <w:color w:val="000000" w:themeColor="text1"/>
-          <w:sz w:val="24"/>
-          <w:szCs w:val="24"/>
-          <w:lang w:val="en-US"/>
-        </w:rPr>
-        <w:t>:</w:t>
-      </w:r>
-      <w:r>
-        <w:rPr>
-          <w:rFonts w:ascii="Times New Roman" w:hAnsi="Times New Roman" w:cs="Times New Roman"/>
-          <w:color w:val="000000" w:themeColor="text1"/>
-          <w:sz w:val="24"/>
-          <w:szCs w:val="24"/>
-          <w:lang w:val="en-US"/>
-        </w:rPr>
-        <w:t xml:space="preserve"> The subjects comprising a course of study in a university.</w:t>
+        <w:t xml:space="preserve"> Main actor of the system.</w:t>
       </w:r>
     </w:p>
     <w:p>
@@ -527,6 +556,190 @@
         <w:autoSpaceDN w:val="0"/>
         <w:adjustRightInd w:val="0"/>
         <w:spacing w:after="0" w:line="240" w:lineRule="auto"/>
+        <w:jc w:val="both"/>
+        <w:rPr>
+          <w:rFonts w:ascii="Times New Roman" w:hAnsi="Times New Roman" w:cs="Times New Roman"/>
+          <w:color w:val="000000" w:themeColor="text1"/>
+          <w:sz w:val="24"/>
+          <w:szCs w:val="24"/>
+          <w:lang w:val="en-US"/>
+        </w:rPr>
+      </w:pPr>
+    </w:p>
+    <w:p>
+      <w:pPr>
+        <w:spacing w:line="360" w:lineRule="auto"/>
+        <w:jc w:val="both"/>
+        <w:rPr>
+          <w:rFonts w:ascii="Times New Roman" w:hAnsi="Times New Roman" w:cs="Times New Roman"/>
+          <w:color w:val="000000" w:themeColor="text1"/>
+          <w:sz w:val="24"/>
+          <w:szCs w:val="24"/>
+          <w:lang w:val="en-US"/>
+        </w:rPr>
+      </w:pPr>
+      <w:r>
+        <w:rPr>
+          <w:rFonts w:ascii="Times New Roman" w:hAnsi="Times New Roman" w:cs="Times New Roman"/>
+          <w:b/>
+          <w:bCs/>
+          <w:color w:val="000000" w:themeColor="text1"/>
+          <w:sz w:val="24"/>
+          <w:szCs w:val="24"/>
+          <w:lang w:val="en-US"/>
+        </w:rPr>
+        <w:t>Transcript:</w:t>
+      </w:r>
+      <w:r>
+        <w:rPr>
+          <w:rFonts w:ascii="Times New Roman" w:hAnsi="Times New Roman" w:cs="Times New Roman"/>
+          <w:color w:val="000000" w:themeColor="text1"/>
+          <w:sz w:val="24"/>
+          <w:szCs w:val="24"/>
+          <w:lang w:val="en-US"/>
+        </w:rPr>
+        <w:t xml:space="preserve"> Detailed and approved record of students grades that has been generated by</w:t>
+      </w:r>
+      <w:r>
+        <w:rPr>
+          <w:rFonts w:ascii="Times New Roman" w:hAnsi="Times New Roman" w:cs="Times New Roman"/>
+          <w:color w:val="000000" w:themeColor="text1"/>
+          <w:sz w:val="24"/>
+          <w:szCs w:val="24"/>
+          <w:lang w:val="en-US"/>
+        </w:rPr>
+        <w:t xml:space="preserve"> </w:t>
+      </w:r>
+      <w:r>
+        <w:rPr>
+          <w:rFonts w:ascii="Times New Roman" w:hAnsi="Times New Roman" w:cs="Times New Roman"/>
+          <w:color w:val="000000" w:themeColor="text1"/>
+          <w:sz w:val="24"/>
+          <w:szCs w:val="24"/>
+          <w:lang w:val="en-US"/>
+        </w:rPr>
+        <w:t>university.</w:t>
+      </w:r>
+      <w:r>
+        <w:rPr>
+          <w:rFonts w:ascii="Times New Roman" w:hAnsi="Times New Roman" w:cs="Times New Roman"/>
+          <w:color w:val="000000" w:themeColor="text1"/>
+          <w:sz w:val="24"/>
+          <w:szCs w:val="24"/>
+          <w:lang w:val="en-US"/>
+        </w:rPr>
+        <w:t xml:space="preserve"> </w:t>
+      </w:r>
+    </w:p>
+    <w:p>
+      <w:pPr>
+        <w:spacing w:line="360" w:lineRule="auto"/>
+        <w:jc w:val="both"/>
+        <w:rPr>
+          <w:rFonts w:ascii="Times New Roman" w:hAnsi="Times New Roman" w:cs="Times New Roman"/>
+          <w:color w:val="000000" w:themeColor="text1"/>
+          <w:sz w:val="24"/>
+          <w:szCs w:val="24"/>
+          <w:lang w:val="en-US"/>
+        </w:rPr>
+      </w:pPr>
+      <w:r>
+        <w:rPr>
+          <w:rFonts w:ascii="Times New Roman" w:hAnsi="Times New Roman" w:cs="Times New Roman"/>
+          <w:b/>
+          <w:bCs/>
+          <w:color w:val="000000" w:themeColor="text1"/>
+          <w:sz w:val="24"/>
+          <w:szCs w:val="24"/>
+          <w:lang w:val="en-US"/>
+        </w:rPr>
+        <w:t>Registration Process:</w:t>
+      </w:r>
+      <w:r>
+        <w:rPr>
+          <w:rFonts w:ascii="Times New Roman" w:hAnsi="Times New Roman" w:cs="Times New Roman"/>
+          <w:color w:val="000000" w:themeColor="text1"/>
+          <w:sz w:val="24"/>
+          <w:szCs w:val="24"/>
+          <w:lang w:val="en-US"/>
+        </w:rPr>
+        <w:t xml:space="preserve"> Advisor-controlled course selection process of </w:t>
+      </w:r>
+      <w:r>
+        <w:rPr>
+          <w:rFonts w:ascii="Times New Roman" w:hAnsi="Times New Roman" w:cs="Times New Roman"/>
+          <w:color w:val="000000" w:themeColor="text1"/>
+          <w:sz w:val="24"/>
+          <w:szCs w:val="24"/>
+          <w:lang w:val="en-US"/>
+        </w:rPr>
+        <w:t>student’s</w:t>
+      </w:r>
+      <w:r>
+        <w:rPr>
+          <w:rFonts w:ascii="Times New Roman" w:hAnsi="Times New Roman" w:cs="Times New Roman"/>
+          <w:color w:val="000000" w:themeColor="text1"/>
+          <w:sz w:val="24"/>
+          <w:szCs w:val="24"/>
+          <w:lang w:val="en-US"/>
+        </w:rPr>
+        <w:t xml:space="preserve"> enrollment.</w:t>
+      </w:r>
+    </w:p>
+    <w:p>
+      <w:pPr>
+        <w:spacing w:line="360" w:lineRule="auto"/>
+        <w:jc w:val="both"/>
+        <w:rPr>
+          <w:rFonts w:ascii="Times New Roman" w:hAnsi="Times New Roman" w:cs="Times New Roman"/>
+          <w:color w:val="000000" w:themeColor="text1"/>
+          <w:sz w:val="24"/>
+          <w:szCs w:val="24"/>
+          <w:lang w:val="en-US"/>
+        </w:rPr>
+      </w:pPr>
+      <w:r>
+        <w:rPr>
+          <w:rFonts w:ascii="Times New Roman" w:hAnsi="Times New Roman" w:cs="Times New Roman"/>
+          <w:b/>
+          <w:bCs/>
+          <w:color w:val="000000" w:themeColor="text1"/>
+          <w:sz w:val="24"/>
+          <w:szCs w:val="24"/>
+          <w:lang w:val="en-US"/>
+        </w:rPr>
+        <w:t>Curriculum</w:t>
+      </w:r>
+      <w:r>
+        <w:rPr>
+          <w:rFonts w:ascii="Times New Roman" w:hAnsi="Times New Roman" w:cs="Times New Roman"/>
+          <w:b/>
+          <w:bCs/>
+          <w:color w:val="000000" w:themeColor="text1"/>
+          <w:sz w:val="24"/>
+          <w:szCs w:val="24"/>
+          <w:lang w:val="en-US"/>
+        </w:rPr>
+        <w:t>:</w:t>
+      </w:r>
+      <w:r>
+        <w:rPr>
+          <w:rFonts w:ascii="Times New Roman" w:hAnsi="Times New Roman" w:cs="Times New Roman"/>
+          <w:color w:val="000000" w:themeColor="text1"/>
+          <w:sz w:val="24"/>
+          <w:szCs w:val="24"/>
+          <w:lang w:val="en-US"/>
+        </w:rPr>
+        <w:t xml:space="preserve"> The subjects comprising a course of study in a university.</w:t>
+      </w:r>
+    </w:p>
+    <w:p>
+      <w:pPr>
+        <w:autoSpaceDE w:val="0"/>
+        <w:autoSpaceDN w:val="0"/>
+        <w:adjustRightInd w:val="0"/>
+        <w:spacing w:after="0" w:line="240" w:lineRule="auto"/>
+        <w:jc w:val="both"/>
         <w:rPr>
           <w:rFonts w:ascii="Times New Roman" w:hAnsi="Times New Roman" w:cs="Times New Roman"/>
           <w:color w:val="000000" w:themeColor="text1"/>
@@ -561,6 +774,7 @@
     <w:p>
       <w:pPr>
         <w:spacing w:line="360" w:lineRule="auto"/>
+        <w:jc w:val="both"/>
         <w:rPr>
           <w:rFonts w:ascii="Times New Roman" w:hAnsi="Times New Roman" w:cs="Times New Roman"/>
           <w:color w:val="000000" w:themeColor="text1"/>
@@ -617,6 +831,7 @@
     <w:p>
       <w:pPr>
         <w:spacing w:line="360" w:lineRule="auto"/>
+        <w:jc w:val="both"/>
         <w:rPr>
           <w:rFonts w:ascii="Times New Roman" w:hAnsi="Times New Roman" w:cs="Times New Roman"/>
           <w:color w:val="000000" w:themeColor="text1"/>
@@ -671,6 +886,7 @@
     <w:p>
       <w:pPr>
         <w:spacing w:line="360" w:lineRule="auto"/>
+        <w:jc w:val="both"/>
         <w:rPr>
           <w:rFonts w:ascii="Times New Roman" w:hAnsi="Times New Roman" w:cs="Times New Roman"/>
           <w:color w:val="000000" w:themeColor="text1"/>
@@ -745,6 +961,7 @@
     <w:p>
       <w:pPr>
         <w:spacing w:line="360" w:lineRule="auto"/>
+        <w:jc w:val="both"/>
         <w:rPr>
           <w:rFonts w:ascii="Times New Roman" w:hAnsi="Times New Roman" w:cs="Times New Roman"/>
           <w:color w:val="000000" w:themeColor="text1"/>
@@ -939,6 +1156,7 @@
     <w:p>
       <w:pPr>
         <w:spacing w:line="360" w:lineRule="auto"/>
+        <w:jc w:val="both"/>
         <w:rPr>
           <w:rFonts w:ascii="Times New Roman" w:hAnsi="Times New Roman" w:cs="Times New Roman"/>
           <w:b/>
@@ -964,12 +1182,13 @@
     </w:p>
     <w:p>
       <w:pPr>
-        <w:pStyle w:val="ListParagraph"/>
+        <w:pStyle w:val="ListeParagraf"/>
         <w:numPr>
           <w:ilvl w:val="0"/>
           <w:numId w:val="8"/>
         </w:numPr>
         <w:spacing w:line="360" w:lineRule="auto"/>
+        <w:jc w:val="both"/>
         <w:rPr>
           <w:rFonts w:ascii="Times New Roman" w:hAnsi="Times New Roman" w:cs="Times New Roman"/>
           <w:color w:val="000000" w:themeColor="text1"/>
@@ -992,6 +1211,7 @@
     <w:p>
       <w:pPr>
         <w:spacing w:line="360" w:lineRule="auto"/>
+        <w:jc w:val="both"/>
         <w:rPr>
           <w:rFonts w:ascii="Times New Roman" w:hAnsi="Times New Roman" w:cs="Times New Roman"/>
           <w:color w:val="000000" w:themeColor="text1"/>
@@ -1073,12 +1293,13 @@
     </w:p>
     <w:p>
       <w:pPr>
-        <w:pStyle w:val="ListParagraph"/>
+        <w:pStyle w:val="ListeParagraf"/>
         <w:numPr>
           <w:ilvl w:val="0"/>
           <w:numId w:val="7"/>
         </w:numPr>
         <w:spacing w:line="360" w:lineRule="auto"/>
+        <w:jc w:val="both"/>
         <w:rPr>
           <w:rFonts w:ascii="Times New Roman" w:hAnsi="Times New Roman" w:cs="Times New Roman"/>
           <w:color w:val="000000" w:themeColor="text1"/>
@@ -1100,12 +1321,13 @@
     </w:p>
     <w:p>
       <w:pPr>
-        <w:pStyle w:val="ListParagraph"/>
+        <w:pStyle w:val="ListeParagraf"/>
         <w:numPr>
           <w:ilvl w:val="0"/>
           <w:numId w:val="7"/>
         </w:numPr>
         <w:spacing w:line="360" w:lineRule="auto"/>
+        <w:jc w:val="both"/>
         <w:rPr>
           <w:rFonts w:ascii="Times New Roman" w:hAnsi="Times New Roman" w:cs="Times New Roman"/>
           <w:color w:val="000000" w:themeColor="text1"/>
@@ -1127,12 +1349,13 @@
     </w:p>
     <w:p>
       <w:pPr>
-        <w:pStyle w:val="ListParagraph"/>
+        <w:pStyle w:val="ListeParagraf"/>
         <w:numPr>
           <w:ilvl w:val="0"/>
           <w:numId w:val="7"/>
         </w:numPr>
         <w:spacing w:line="360" w:lineRule="auto"/>
+        <w:jc w:val="both"/>
         <w:rPr>
           <w:rFonts w:ascii="Times New Roman" w:hAnsi="Times New Roman" w:cs="Times New Roman"/>
           <w:color w:val="000000" w:themeColor="text1"/>
@@ -1154,28 +1377,30 @@
     </w:p>
     <w:p>
       <w:pPr>
-        <w:pStyle w:val="ListParagraph"/>
+        <w:pStyle w:val="ListeParagraf"/>
         <w:numPr>
           <w:ilvl w:val="0"/>
           <w:numId w:val="7"/>
         </w:numPr>
         <w:spacing w:line="360" w:lineRule="auto"/>
-        <w:rPr>
-          <w:rFonts w:ascii="Times New Roman" w:hAnsi="Times New Roman" w:cs="Times New Roman"/>
-          <w:color w:val="000000" w:themeColor="text1"/>
-          <w:sz w:val="24"/>
-          <w:szCs w:val="24"/>
-          <w:lang w:val="en-US"/>
-        </w:rPr>
-      </w:pPr>
-      <w:r>
-        <w:rPr>
-          <w:rFonts w:ascii="Times New Roman" w:hAnsi="Times New Roman" w:cs="Times New Roman"/>
-          <w:color w:val="000000" w:themeColor="text1"/>
-          <w:sz w:val="24"/>
-          <w:szCs w:val="24"/>
-          <w:lang w:val="en-US"/>
-        </w:rPr>
+        <w:jc w:val="both"/>
+        <w:rPr>
+          <w:rFonts w:ascii="Times New Roman" w:hAnsi="Times New Roman" w:cs="Times New Roman"/>
+          <w:color w:val="000000" w:themeColor="text1"/>
+          <w:sz w:val="24"/>
+          <w:szCs w:val="24"/>
+          <w:lang w:val="en-US"/>
+        </w:rPr>
+      </w:pPr>
+      <w:r>
+        <w:rPr>
+          <w:rFonts w:ascii="Times New Roman" w:hAnsi="Times New Roman" w:cs="Times New Roman"/>
+          <w:color w:val="000000" w:themeColor="text1"/>
+          <w:sz w:val="24"/>
+          <w:szCs w:val="24"/>
+          <w:lang w:val="en-US"/>
+        </w:rPr>
+        <w:lastRenderedPageBreak/>
         <w:t xml:space="preserve">If a student fails to register a course the reason behind it should be written to </w:t>
       </w:r>
       <w:r>
@@ -1201,12 +1426,13 @@
     </w:p>
     <w:p>
       <w:pPr>
-        <w:pStyle w:val="ListParagraph"/>
+        <w:pStyle w:val="ListeParagraf"/>
         <w:numPr>
           <w:ilvl w:val="1"/>
           <w:numId w:val="7"/>
         </w:numPr>
         <w:spacing w:line="360" w:lineRule="auto"/>
+        <w:jc w:val="both"/>
         <w:rPr>
           <w:rFonts w:ascii="Times New Roman" w:hAnsi="Times New Roman" w:cs="Times New Roman"/>
           <w:b/>
@@ -1230,12 +1456,13 @@
     </w:p>
     <w:p>
       <w:pPr>
-        <w:pStyle w:val="ListParagraph"/>
+        <w:pStyle w:val="ListeParagraf"/>
         <w:numPr>
           <w:ilvl w:val="1"/>
           <w:numId w:val="7"/>
         </w:numPr>
         <w:spacing w:line="360" w:lineRule="auto"/>
+        <w:jc w:val="both"/>
         <w:rPr>
           <w:rFonts w:ascii="Times New Roman" w:hAnsi="Times New Roman" w:cs="Times New Roman"/>
           <w:b/>
@@ -1259,12 +1486,13 @@
     </w:p>
     <w:p>
       <w:pPr>
-        <w:pStyle w:val="ListParagraph"/>
+        <w:pStyle w:val="ListeParagraf"/>
         <w:numPr>
           <w:ilvl w:val="1"/>
           <w:numId w:val="7"/>
         </w:numPr>
         <w:spacing w:line="360" w:lineRule="auto"/>
+        <w:jc w:val="both"/>
         <w:rPr>
           <w:rFonts w:ascii="Times New Roman" w:hAnsi="Times New Roman" w:cs="Times New Roman"/>
           <w:b/>
@@ -1288,12 +1516,13 @@
     </w:p>
     <w:p>
       <w:pPr>
-        <w:pStyle w:val="ListParagraph"/>
+        <w:pStyle w:val="ListeParagraf"/>
         <w:numPr>
           <w:ilvl w:val="1"/>
           <w:numId w:val="7"/>
         </w:numPr>
         <w:spacing w:line="360" w:lineRule="auto"/>
+        <w:jc w:val="both"/>
         <w:rPr>
           <w:rFonts w:ascii="Times New Roman" w:hAnsi="Times New Roman" w:cs="Times New Roman"/>
           <w:b/>
@@ -1319,12 +1548,13 @@
     </w:p>
     <w:p>
       <w:pPr>
-        <w:pStyle w:val="ListParagraph"/>
+        <w:pStyle w:val="ListeParagraf"/>
         <w:numPr>
           <w:ilvl w:val="1"/>
           <w:numId w:val="7"/>
         </w:numPr>
         <w:spacing w:line="360" w:lineRule="auto"/>
+        <w:jc w:val="both"/>
         <w:rPr>
           <w:rFonts w:ascii="Times New Roman" w:hAnsi="Times New Roman" w:cs="Times New Roman"/>
           <w:b/>
@@ -1372,12 +1602,13 @@
     </w:p>
     <w:p>
       <w:pPr>
-        <w:pStyle w:val="ListParagraph"/>
+        <w:pStyle w:val="ListeParagraf"/>
         <w:numPr>
           <w:ilvl w:val="1"/>
           <w:numId w:val="7"/>
         </w:numPr>
         <w:spacing w:line="360" w:lineRule="auto"/>
+        <w:jc w:val="both"/>
         <w:rPr>
           <w:rFonts w:ascii="Times New Roman" w:hAnsi="Times New Roman" w:cs="Times New Roman"/>
           <w:b/>
@@ -1398,32 +1629,33 @@
           <w:highlight w:val="yellow"/>
           <w:lang w:val="en-US"/>
         </w:rPr>
-        <w:lastRenderedPageBreak/>
         <w:t>to register any course, should not have another course at the same lesson time</w:t>
       </w:r>
     </w:p>
     <w:p>
       <w:pPr>
-        <w:pStyle w:val="ListParagraph"/>
+        <w:pStyle w:val="ListeParagraf"/>
         <w:spacing w:line="360" w:lineRule="auto"/>
         <w:ind w:left="1440"/>
-        <w:rPr>
-          <w:rFonts w:ascii="Times New Roman" w:hAnsi="Times New Roman" w:cs="Times New Roman"/>
-          <w:color w:val="000000" w:themeColor="text1"/>
-          <w:sz w:val="24"/>
-          <w:szCs w:val="24"/>
-          <w:lang w:val="en-US"/>
-        </w:rPr>
-      </w:pPr>
-    </w:p>
-    <w:p>
-      <w:pPr>
-        <w:pStyle w:val="ListParagraph"/>
+        <w:jc w:val="both"/>
+        <w:rPr>
+          <w:rFonts w:ascii="Times New Roman" w:hAnsi="Times New Roman" w:cs="Times New Roman"/>
+          <w:color w:val="000000" w:themeColor="text1"/>
+          <w:sz w:val="24"/>
+          <w:szCs w:val="24"/>
+          <w:lang w:val="en-US"/>
+        </w:rPr>
+      </w:pPr>
+    </w:p>
+    <w:p>
+      <w:pPr>
+        <w:pStyle w:val="ListeParagraf"/>
         <w:numPr>
           <w:ilvl w:val="0"/>
           <w:numId w:val="7"/>
         </w:numPr>
         <w:spacing w:line="360" w:lineRule="auto"/>
+        <w:jc w:val="both"/>
         <w:rPr>
           <w:rFonts w:ascii="Times New Roman" w:hAnsi="Times New Roman" w:cs="Times New Roman"/>
           <w:color w:val="000000" w:themeColor="text1"/>
@@ -1445,31 +1677,22 @@
     </w:p>
     <w:p>
       <w:pPr>
-        <w:spacing w:line="360" w:lineRule="auto"/>
-        <w:rPr>
-          <w:rFonts w:ascii="Times New Roman" w:hAnsi="Times New Roman" w:cs="Times New Roman"/>
-          <w:color w:val="000000" w:themeColor="text1"/>
-          <w:sz w:val="24"/>
-          <w:szCs w:val="24"/>
-          <w:lang w:val="en-US"/>
-        </w:rPr>
-      </w:pPr>
-    </w:p>
-    <w:p>
-      <w:pPr>
-        <w:spacing w:line="360" w:lineRule="auto"/>
-        <w:rPr>
-          <w:rFonts w:ascii="Times New Roman" w:hAnsi="Times New Roman" w:cs="Times New Roman"/>
-          <w:color w:val="000000" w:themeColor="text1"/>
-          <w:sz w:val="24"/>
-          <w:szCs w:val="24"/>
-          <w:lang w:val="en-US"/>
-        </w:rPr>
-      </w:pPr>
-    </w:p>
-    <w:p>
-      <w:pPr>
-        <w:spacing w:line="360" w:lineRule="auto"/>
+        <w:pStyle w:val="ListeParagraf"/>
+        <w:spacing w:line="360" w:lineRule="auto"/>
+        <w:jc w:val="both"/>
+        <w:rPr>
+          <w:rFonts w:ascii="Times New Roman" w:hAnsi="Times New Roman" w:cs="Times New Roman"/>
+          <w:color w:val="000000" w:themeColor="text1"/>
+          <w:sz w:val="24"/>
+          <w:szCs w:val="24"/>
+          <w:lang w:val="en-US"/>
+        </w:rPr>
+      </w:pPr>
+    </w:p>
+    <w:p>
+      <w:pPr>
+        <w:spacing w:line="360" w:lineRule="auto"/>
+        <w:jc w:val="both"/>
         <w:rPr>
           <w:rFonts w:ascii="Times New Roman" w:hAnsi="Times New Roman" w:cs="Times New Roman"/>
           <w:b/>
@@ -1495,12 +1718,13 @@
     </w:p>
     <w:p>
       <w:pPr>
-        <w:pStyle w:val="ListParagraph"/>
+        <w:pStyle w:val="ListeParagraf"/>
         <w:numPr>
           <w:ilvl w:val="0"/>
           <w:numId w:val="6"/>
         </w:numPr>
         <w:spacing w:line="360" w:lineRule="auto"/>
+        <w:jc w:val="both"/>
         <w:rPr>
           <w:rFonts w:ascii="Times New Roman" w:hAnsi="Times New Roman" w:cs="Times New Roman"/>
           <w:color w:val="000000" w:themeColor="text1"/>
@@ -1542,12 +1766,13 @@
     </w:p>
     <w:p>
       <w:pPr>
-        <w:pStyle w:val="ListParagraph"/>
+        <w:pStyle w:val="ListeParagraf"/>
         <w:numPr>
           <w:ilvl w:val="0"/>
           <w:numId w:val="6"/>
         </w:numPr>
         <w:spacing w:line="360" w:lineRule="auto"/>
+        <w:jc w:val="both"/>
         <w:rPr>
           <w:rFonts w:ascii="Times New Roman" w:hAnsi="Times New Roman" w:cs="Times New Roman"/>
           <w:color w:val="000000" w:themeColor="text1"/>
@@ -1589,12 +1814,13 @@
     </w:p>
     <w:p>
       <w:pPr>
-        <w:pStyle w:val="ListParagraph"/>
+        <w:pStyle w:val="ListeParagraf"/>
         <w:numPr>
           <w:ilvl w:val="0"/>
           <w:numId w:val="6"/>
         </w:numPr>
         <w:spacing w:line="360" w:lineRule="auto"/>
+        <w:jc w:val="both"/>
         <w:rPr>
           <w:rFonts w:ascii="Times New Roman" w:hAnsi="Times New Roman" w:cs="Times New Roman"/>
           <w:color w:val="000000" w:themeColor="text1"/>
@@ -1616,12 +1842,13 @@
     </w:p>
     <w:p>
       <w:pPr>
-        <w:pStyle w:val="ListParagraph"/>
+        <w:pStyle w:val="ListeParagraf"/>
         <w:numPr>
           <w:ilvl w:val="0"/>
           <w:numId w:val="6"/>
         </w:numPr>
         <w:spacing w:line="360" w:lineRule="auto"/>
+        <w:jc w:val="both"/>
         <w:rPr>
           <w:rFonts w:ascii="Times New Roman" w:hAnsi="Times New Roman" w:cs="Times New Roman"/>
           <w:color w:val="000000" w:themeColor="text1"/>
@@ -1643,12 +1870,13 @@
     </w:p>
     <w:p>
       <w:pPr>
-        <w:pStyle w:val="ListParagraph"/>
+        <w:pStyle w:val="ListeParagraf"/>
         <w:numPr>
           <w:ilvl w:val="0"/>
           <w:numId w:val="6"/>
         </w:numPr>
         <w:spacing w:line="360" w:lineRule="auto"/>
+        <w:jc w:val="both"/>
         <w:rPr>
           <w:rFonts w:ascii="Times New Roman" w:hAnsi="Times New Roman" w:cs="Times New Roman"/>
           <w:color w:val="000000" w:themeColor="text1"/>
@@ -1670,12 +1898,13 @@
     </w:p>
     <w:p>
       <w:pPr>
-        <w:pStyle w:val="ListParagraph"/>
+        <w:pStyle w:val="ListeParagraf"/>
         <w:numPr>
           <w:ilvl w:val="0"/>
           <w:numId w:val="6"/>
         </w:numPr>
         <w:spacing w:line="360" w:lineRule="auto"/>
+        <w:jc w:val="both"/>
         <w:rPr>
           <w:rFonts w:ascii="Times New Roman" w:hAnsi="Times New Roman" w:cs="Times New Roman"/>
           <w:color w:val="000000" w:themeColor="text1"/>
@@ -1700,18 +1929,20 @@
     <w:p>
       <w:pPr>
         <w:spacing w:line="360" w:lineRule="auto"/>
-        <w:rPr>
-          <w:rFonts w:ascii="Times New Roman" w:hAnsi="Times New Roman" w:cs="Times New Roman"/>
-          <w:color w:val="000000" w:themeColor="text1"/>
-          <w:sz w:val="24"/>
-          <w:szCs w:val="24"/>
-          <w:lang w:val="en-US"/>
-        </w:rPr>
-      </w:pPr>
-    </w:p>
-    <w:p>
-      <w:pPr>
-        <w:spacing w:line="360" w:lineRule="auto"/>
+        <w:jc w:val="both"/>
+        <w:rPr>
+          <w:rFonts w:ascii="Times New Roman" w:hAnsi="Times New Roman" w:cs="Times New Roman"/>
+          <w:color w:val="000000" w:themeColor="text1"/>
+          <w:sz w:val="24"/>
+          <w:szCs w:val="24"/>
+          <w:lang w:val="en-US"/>
+        </w:rPr>
+      </w:pPr>
+    </w:p>
+    <w:p>
+      <w:pPr>
+        <w:spacing w:line="360" w:lineRule="auto"/>
+        <w:jc w:val="both"/>
         <w:rPr>
           <w:rFonts w:ascii="Times New Roman" w:hAnsi="Times New Roman" w:cs="Times New Roman"/>
           <w:b/>
@@ -1738,6 +1969,7 @@
     <w:p>
       <w:pPr>
         <w:spacing w:line="360" w:lineRule="auto"/>
+        <w:jc w:val="both"/>
         <w:rPr>
           <w:rFonts w:ascii="Times New Roman" w:hAnsi="Times New Roman" w:cs="Times New Roman"/>
           <w:color w:val="000000" w:themeColor="text1"/>
@@ -1772,6 +2004,7 @@
     <w:p>
       <w:pPr>
         <w:spacing w:line="360" w:lineRule="auto"/>
+        <w:jc w:val="both"/>
         <w:rPr>
           <w:rFonts w:ascii="Times New Roman" w:hAnsi="Times New Roman" w:cs="Times New Roman"/>
           <w:color w:val="000000" w:themeColor="text1"/>
@@ -1805,12 +2038,13 @@
     </w:p>
     <w:p>
       <w:pPr>
-        <w:pStyle w:val="ListParagraph"/>
+        <w:pStyle w:val="ListeParagraf"/>
         <w:numPr>
           <w:ilvl w:val="0"/>
           <w:numId w:val="16"/>
         </w:numPr>
         <w:spacing w:line="360" w:lineRule="auto"/>
+        <w:jc w:val="both"/>
         <w:rPr>
           <w:rFonts w:ascii="Times New Roman" w:hAnsi="Times New Roman" w:cs="Times New Roman"/>
           <w:color w:val="000000" w:themeColor="text1"/>
@@ -1872,12 +2106,13 @@
     </w:p>
     <w:p>
       <w:pPr>
-        <w:pStyle w:val="ListParagraph"/>
+        <w:pStyle w:val="ListeParagraf"/>
         <w:numPr>
           <w:ilvl w:val="0"/>
           <w:numId w:val="16"/>
         </w:numPr>
         <w:spacing w:line="360" w:lineRule="auto"/>
+        <w:jc w:val="both"/>
         <w:rPr>
           <w:rFonts w:ascii="Times New Roman" w:hAnsi="Times New Roman" w:cs="Times New Roman"/>
           <w:color w:val="000000" w:themeColor="text1"/>
@@ -1899,12 +2134,13 @@
     </w:p>
     <w:p>
       <w:pPr>
-        <w:pStyle w:val="ListParagraph"/>
+        <w:pStyle w:val="ListeParagraf"/>
         <w:numPr>
           <w:ilvl w:val="0"/>
           <w:numId w:val="16"/>
         </w:numPr>
         <w:spacing w:line="360" w:lineRule="auto"/>
+        <w:jc w:val="both"/>
         <w:rPr>
           <w:rFonts w:ascii="Times New Roman" w:hAnsi="Times New Roman" w:cs="Times New Roman"/>
           <w:color w:val="000000" w:themeColor="text1"/>
@@ -1926,12 +2162,13 @@
     </w:p>
     <w:p>
       <w:pPr>
-        <w:pStyle w:val="ListParagraph"/>
+        <w:pStyle w:val="ListeParagraf"/>
         <w:numPr>
           <w:ilvl w:val="0"/>
           <w:numId w:val="16"/>
         </w:numPr>
         <w:spacing w:line="360" w:lineRule="auto"/>
+        <w:jc w:val="both"/>
         <w:rPr>
           <w:rFonts w:ascii="Times New Roman" w:hAnsi="Times New Roman" w:cs="Times New Roman"/>
           <w:color w:val="000000" w:themeColor="text1"/>
@@ -1953,28 +2190,30 @@
     </w:p>
     <w:p>
       <w:pPr>
-        <w:pStyle w:val="ListParagraph"/>
+        <w:pStyle w:val="ListeParagraf"/>
         <w:numPr>
           <w:ilvl w:val="0"/>
           <w:numId w:val="16"/>
         </w:numPr>
         <w:spacing w:line="360" w:lineRule="auto"/>
-        <w:rPr>
-          <w:rFonts w:ascii="Times New Roman" w:hAnsi="Times New Roman" w:cs="Times New Roman"/>
-          <w:color w:val="000000" w:themeColor="text1"/>
-          <w:sz w:val="24"/>
-          <w:szCs w:val="24"/>
-          <w:lang w:val="en-US"/>
-        </w:rPr>
-      </w:pPr>
-      <w:r>
-        <w:rPr>
-          <w:rFonts w:ascii="Times New Roman" w:hAnsi="Times New Roman" w:cs="Times New Roman"/>
-          <w:color w:val="000000" w:themeColor="text1"/>
-          <w:sz w:val="24"/>
-          <w:szCs w:val="24"/>
-          <w:lang w:val="en-US"/>
-        </w:rPr>
+        <w:jc w:val="both"/>
+        <w:rPr>
+          <w:rFonts w:ascii="Times New Roman" w:hAnsi="Times New Roman" w:cs="Times New Roman"/>
+          <w:color w:val="000000" w:themeColor="text1"/>
+          <w:sz w:val="24"/>
+          <w:szCs w:val="24"/>
+          <w:lang w:val="en-US"/>
+        </w:rPr>
+      </w:pPr>
+      <w:r>
+        <w:rPr>
+          <w:rFonts w:ascii="Times New Roman" w:hAnsi="Times New Roman" w:cs="Times New Roman"/>
+          <w:color w:val="000000" w:themeColor="text1"/>
+          <w:sz w:val="24"/>
+          <w:szCs w:val="24"/>
+          <w:lang w:val="en-US"/>
+        </w:rPr>
+        <w:lastRenderedPageBreak/>
         <w:t xml:space="preserve">The system will assign a successful/failed course, </w:t>
       </w:r>
       <w:r>
@@ -2000,12 +2239,13 @@
     </w:p>
     <w:p>
       <w:pPr>
-        <w:pStyle w:val="ListParagraph"/>
+        <w:pStyle w:val="ListeParagraf"/>
         <w:numPr>
           <w:ilvl w:val="0"/>
           <w:numId w:val="16"/>
         </w:numPr>
         <w:spacing w:line="360" w:lineRule="auto"/>
+        <w:jc w:val="both"/>
         <w:rPr>
           <w:rFonts w:ascii="Times New Roman" w:hAnsi="Times New Roman" w:cs="Times New Roman"/>
           <w:b/>
@@ -2079,12 +2319,13 @@
     </w:p>
     <w:p>
       <w:pPr>
-        <w:pStyle w:val="ListParagraph"/>
+        <w:pStyle w:val="ListeParagraf"/>
         <w:numPr>
           <w:ilvl w:val="0"/>
           <w:numId w:val="16"/>
         </w:numPr>
         <w:spacing w:line="360" w:lineRule="auto"/>
+        <w:jc w:val="both"/>
         <w:rPr>
           <w:rFonts w:ascii="Times New Roman" w:hAnsi="Times New Roman" w:cs="Times New Roman"/>
           <w:color w:val="000000" w:themeColor="text1"/>
@@ -2106,40 +2347,41 @@
     </w:p>
     <w:p>
       <w:pPr>
-        <w:pStyle w:val="ListParagraph"/>
+        <w:pStyle w:val="ListeParagraf"/>
         <w:numPr>
           <w:ilvl w:val="0"/>
           <w:numId w:val="16"/>
         </w:numPr>
         <w:spacing w:line="360" w:lineRule="auto"/>
-        <w:rPr>
-          <w:rFonts w:ascii="Times New Roman" w:hAnsi="Times New Roman" w:cs="Times New Roman"/>
-          <w:color w:val="000000" w:themeColor="text1"/>
-          <w:sz w:val="24"/>
-          <w:szCs w:val="24"/>
-          <w:lang w:val="en-US"/>
-        </w:rPr>
-      </w:pPr>
-      <w:r>
-        <w:rPr>
-          <w:rFonts w:ascii="Times New Roman" w:hAnsi="Times New Roman" w:cs="Times New Roman"/>
-          <w:color w:val="000000" w:themeColor="text1"/>
-          <w:sz w:val="24"/>
-          <w:szCs w:val="24"/>
-          <w:lang w:val="en-US"/>
-        </w:rPr>
-        <w:lastRenderedPageBreak/>
+        <w:jc w:val="both"/>
+        <w:rPr>
+          <w:rFonts w:ascii="Times New Roman" w:hAnsi="Times New Roman" w:cs="Times New Roman"/>
+          <w:color w:val="000000" w:themeColor="text1"/>
+          <w:sz w:val="24"/>
+          <w:szCs w:val="24"/>
+          <w:lang w:val="en-US"/>
+        </w:rPr>
+      </w:pPr>
+      <w:r>
+        <w:rPr>
+          <w:rFonts w:ascii="Times New Roman" w:hAnsi="Times New Roman" w:cs="Times New Roman"/>
+          <w:color w:val="000000" w:themeColor="text1"/>
+          <w:sz w:val="24"/>
+          <w:szCs w:val="24"/>
+          <w:lang w:val="en-US"/>
+        </w:rPr>
         <w:t>The system will save the student's enrollment output in a file with transcript before and after enrollment.</w:t>
       </w:r>
     </w:p>
     <w:p>
       <w:pPr>
-        <w:pStyle w:val="ListParagraph"/>
+        <w:pStyle w:val="ListeParagraf"/>
         <w:numPr>
           <w:ilvl w:val="0"/>
           <w:numId w:val="16"/>
         </w:numPr>
         <w:spacing w:line="360" w:lineRule="auto"/>
+        <w:jc w:val="both"/>
         <w:rPr>
           <w:rFonts w:ascii="Times New Roman" w:hAnsi="Times New Roman" w:cs="Times New Roman"/>
           <w:color w:val="000000" w:themeColor="text1"/>
@@ -2172,42 +2414,20 @@
     <w:p>
       <w:pPr>
         <w:spacing w:line="360" w:lineRule="auto"/>
-        <w:rPr>
-          <w:rFonts w:ascii="Times New Roman" w:hAnsi="Times New Roman" w:cs="Times New Roman"/>
-          <w:color w:val="000000" w:themeColor="text1"/>
-          <w:sz w:val="24"/>
-          <w:szCs w:val="24"/>
-          <w:lang w:val="en-US"/>
-        </w:rPr>
-      </w:pPr>
-    </w:p>
-    <w:p>
-      <w:pPr>
-        <w:spacing w:line="360" w:lineRule="auto"/>
-        <w:rPr>
-          <w:rFonts w:ascii="Times New Roman" w:hAnsi="Times New Roman" w:cs="Times New Roman"/>
-          <w:color w:val="000000" w:themeColor="text1"/>
-          <w:sz w:val="24"/>
-          <w:szCs w:val="24"/>
-          <w:lang w:val="en-US"/>
-        </w:rPr>
-      </w:pPr>
-    </w:p>
-    <w:p>
-      <w:pPr>
-        <w:spacing w:line="360" w:lineRule="auto"/>
-        <w:rPr>
-          <w:rFonts w:ascii="Times New Roman" w:hAnsi="Times New Roman" w:cs="Times New Roman"/>
-          <w:color w:val="000000" w:themeColor="text1"/>
-          <w:sz w:val="24"/>
-          <w:szCs w:val="24"/>
-          <w:lang w:val="en-US"/>
-        </w:rPr>
-      </w:pPr>
-    </w:p>
-    <w:p>
-      <w:pPr>
-        <w:spacing w:line="360" w:lineRule="auto"/>
+        <w:jc w:val="both"/>
+        <w:rPr>
+          <w:rFonts w:ascii="Times New Roman" w:hAnsi="Times New Roman" w:cs="Times New Roman"/>
+          <w:color w:val="000000" w:themeColor="text1"/>
+          <w:sz w:val="24"/>
+          <w:szCs w:val="24"/>
+          <w:lang w:val="en-US"/>
+        </w:rPr>
+      </w:pPr>
+    </w:p>
+    <w:p>
+      <w:pPr>
+        <w:spacing w:line="360" w:lineRule="auto"/>
+        <w:jc w:val="both"/>
         <w:rPr>
           <w:rFonts w:ascii="Times New Roman" w:hAnsi="Times New Roman" w:cs="Times New Roman"/>
           <w:b/>
@@ -2234,6 +2454,7 @@
     <w:p>
       <w:pPr>
         <w:spacing w:line="360" w:lineRule="auto"/>
+        <w:jc w:val="both"/>
         <w:rPr>
           <w:rFonts w:ascii="Times New Roman" w:hAnsi="Times New Roman" w:cs="Times New Roman"/>
           <w:color w:val="000000" w:themeColor="text1"/>
@@ -2312,6 +2533,7 @@
     <w:p>
       <w:pPr>
         <w:spacing w:line="360" w:lineRule="auto"/>
+        <w:jc w:val="both"/>
         <w:rPr>
           <w:rFonts w:ascii="Times New Roman" w:hAnsi="Times New Roman" w:cs="Times New Roman"/>
           <w:color w:val="000000" w:themeColor="text1"/>
@@ -2379,6 +2601,7 @@
       <w:pPr>
         <w:spacing w:line="360" w:lineRule="auto"/>
         <w:ind w:firstLine="708"/>
+        <w:jc w:val="both"/>
         <w:rPr>
           <w:rFonts w:ascii="Times New Roman" w:hAnsi="Times New Roman" w:cs="Times New Roman"/>
           <w:color w:val="000000" w:themeColor="text1"/>
@@ -2437,6 +2660,7 @@
     <w:p>
       <w:pPr>
         <w:spacing w:line="360" w:lineRule="auto"/>
+        <w:jc w:val="both"/>
         <w:rPr>
           <w:rFonts w:ascii="Times New Roman" w:hAnsi="Times New Roman" w:cs="Times New Roman"/>
           <w:color w:val="000000" w:themeColor="text1"/>
@@ -2474,6 +2698,7 @@
     <w:p>
       <w:pPr>
         <w:spacing w:line="360" w:lineRule="auto"/>
+        <w:jc w:val="both"/>
         <w:rPr>
           <w:rFonts w:ascii="Times New Roman" w:hAnsi="Times New Roman" w:cs="Times New Roman"/>
           <w:color w:val="000000" w:themeColor="text1"/>
@@ -2533,6 +2758,7 @@
     <w:p>
       <w:pPr>
         <w:spacing w:line="360" w:lineRule="auto"/>
+        <w:jc w:val="both"/>
         <w:rPr>
           <w:rFonts w:ascii="Times New Roman" w:hAnsi="Times New Roman" w:cs="Times New Roman"/>
           <w:color w:val="000000" w:themeColor="text1"/>
@@ -2582,126 +2808,72 @@
     <w:p>
       <w:pPr>
         <w:spacing w:line="360" w:lineRule="auto"/>
-        <w:rPr>
-          <w:rFonts w:ascii="Times New Roman" w:hAnsi="Times New Roman" w:cs="Times New Roman"/>
-          <w:color w:val="000000" w:themeColor="text1"/>
-          <w:sz w:val="24"/>
-          <w:szCs w:val="24"/>
-          <w:lang w:val="en-US"/>
-        </w:rPr>
-      </w:pPr>
-    </w:p>
-    <w:p>
-      <w:pPr>
-        <w:spacing w:line="360" w:lineRule="auto"/>
-        <w:rPr>
-          <w:rFonts w:ascii="Times New Roman" w:hAnsi="Times New Roman" w:cs="Times New Roman"/>
-          <w:color w:val="000000" w:themeColor="text1"/>
-          <w:sz w:val="24"/>
-          <w:szCs w:val="24"/>
-          <w:lang w:val="en-US"/>
-        </w:rPr>
-      </w:pPr>
-    </w:p>
-    <w:p>
-      <w:pPr>
-        <w:spacing w:line="360" w:lineRule="auto"/>
-        <w:rPr>
-          <w:rFonts w:ascii="Times New Roman" w:hAnsi="Times New Roman" w:cs="Times New Roman"/>
-          <w:color w:val="000000" w:themeColor="text1"/>
-          <w:sz w:val="24"/>
-          <w:szCs w:val="24"/>
-          <w:lang w:val="en-US"/>
-        </w:rPr>
-      </w:pPr>
-    </w:p>
-    <w:p>
-      <w:pPr>
-        <w:spacing w:line="360" w:lineRule="auto"/>
-        <w:rPr>
-          <w:rFonts w:ascii="Times New Roman" w:hAnsi="Times New Roman" w:cs="Times New Roman"/>
-          <w:color w:val="000000" w:themeColor="text1"/>
-          <w:sz w:val="24"/>
-          <w:szCs w:val="24"/>
-          <w:lang w:val="en-US"/>
-        </w:rPr>
-      </w:pPr>
-    </w:p>
-    <w:p>
-      <w:pPr>
-        <w:spacing w:line="360" w:lineRule="auto"/>
-        <w:rPr>
-          <w:rFonts w:ascii="Times New Roman" w:hAnsi="Times New Roman" w:cs="Times New Roman"/>
-          <w:color w:val="000000" w:themeColor="text1"/>
-          <w:sz w:val="24"/>
-          <w:szCs w:val="24"/>
-          <w:lang w:val="en-US"/>
-        </w:rPr>
-      </w:pPr>
-    </w:p>
-    <w:p>
-      <w:pPr>
-        <w:spacing w:line="360" w:lineRule="auto"/>
-        <w:rPr>
-          <w:rFonts w:ascii="Times New Roman" w:hAnsi="Times New Roman" w:cs="Times New Roman"/>
-          <w:color w:val="000000" w:themeColor="text1"/>
-          <w:sz w:val="24"/>
-          <w:szCs w:val="24"/>
-          <w:lang w:val="en-US"/>
-        </w:rPr>
-      </w:pPr>
-    </w:p>
-    <w:p>
-      <w:pPr>
-        <w:spacing w:line="360" w:lineRule="auto"/>
-        <w:rPr>
-          <w:rFonts w:ascii="Times New Roman" w:hAnsi="Times New Roman" w:cs="Times New Roman"/>
-          <w:color w:val="000000" w:themeColor="text1"/>
-          <w:sz w:val="24"/>
-          <w:szCs w:val="24"/>
-          <w:lang w:val="en-US"/>
-        </w:rPr>
-      </w:pPr>
-    </w:p>
-    <w:p>
-      <w:pPr>
-        <w:spacing w:line="360" w:lineRule="auto"/>
-        <w:rPr>
-          <w:rFonts w:ascii="Times New Roman" w:hAnsi="Times New Roman" w:cs="Times New Roman"/>
-          <w:color w:val="000000" w:themeColor="text1"/>
-          <w:sz w:val="24"/>
-          <w:szCs w:val="24"/>
-          <w:lang w:val="en-US"/>
-        </w:rPr>
-      </w:pPr>
-    </w:p>
-    <w:p>
-      <w:pPr>
-        <w:spacing w:line="360" w:lineRule="auto"/>
-        <w:rPr>
-          <w:rFonts w:ascii="Times New Roman" w:hAnsi="Times New Roman" w:cs="Times New Roman"/>
-          <w:color w:val="000000" w:themeColor="text1"/>
-          <w:sz w:val="24"/>
-          <w:szCs w:val="24"/>
-          <w:lang w:val="en-US"/>
-        </w:rPr>
-      </w:pPr>
-    </w:p>
-    <w:p>
-      <w:pPr>
-        <w:spacing w:line="360" w:lineRule="auto"/>
-        <w:rPr>
-          <w:rFonts w:ascii="Times New Roman" w:hAnsi="Times New Roman" w:cs="Times New Roman"/>
-          <w:color w:val="000000" w:themeColor="text1"/>
-          <w:sz w:val="24"/>
-          <w:szCs w:val="24"/>
-          <w:lang w:val="en-US"/>
-        </w:rPr>
-      </w:pPr>
-    </w:p>
-    <w:p>
-      <w:pPr>
-        <w:spacing w:line="360" w:lineRule="auto"/>
+        <w:jc w:val="both"/>
+        <w:rPr>
+          <w:rFonts w:ascii="Times New Roman" w:hAnsi="Times New Roman" w:cs="Times New Roman"/>
+          <w:color w:val="000000" w:themeColor="text1"/>
+          <w:sz w:val="24"/>
+          <w:szCs w:val="24"/>
+          <w:lang w:val="en-US"/>
+        </w:rPr>
+      </w:pPr>
+    </w:p>
+    <w:p>
+      <w:pPr>
+        <w:spacing w:line="360" w:lineRule="auto"/>
+        <w:jc w:val="both"/>
+        <w:rPr>
+          <w:rFonts w:ascii="Times New Roman" w:hAnsi="Times New Roman" w:cs="Times New Roman"/>
+          <w:color w:val="000000" w:themeColor="text1"/>
+          <w:sz w:val="24"/>
+          <w:szCs w:val="24"/>
+          <w:lang w:val="en-US"/>
+        </w:rPr>
+      </w:pPr>
+    </w:p>
+    <w:p>
+      <w:pPr>
+        <w:spacing w:line="360" w:lineRule="auto"/>
+        <w:jc w:val="both"/>
+        <w:rPr>
+          <w:rFonts w:ascii="Times New Roman" w:hAnsi="Times New Roman" w:cs="Times New Roman"/>
+          <w:color w:val="000000" w:themeColor="text1"/>
+          <w:sz w:val="24"/>
+          <w:szCs w:val="24"/>
+          <w:lang w:val="en-US"/>
+        </w:rPr>
+      </w:pPr>
+    </w:p>
+    <w:p>
+      <w:pPr>
+        <w:spacing w:line="360" w:lineRule="auto"/>
+        <w:jc w:val="both"/>
+        <w:rPr>
+          <w:rFonts w:ascii="Times New Roman" w:hAnsi="Times New Roman" w:cs="Times New Roman"/>
+          <w:color w:val="000000" w:themeColor="text1"/>
+          <w:sz w:val="24"/>
+          <w:szCs w:val="24"/>
+          <w:lang w:val="en-US"/>
+        </w:rPr>
+      </w:pPr>
+    </w:p>
+    <w:p>
+      <w:pPr>
+        <w:spacing w:line="360" w:lineRule="auto"/>
+        <w:jc w:val="both"/>
+        <w:rPr>
+          <w:rFonts w:ascii="Times New Roman" w:hAnsi="Times New Roman" w:cs="Times New Roman"/>
+          <w:color w:val="000000" w:themeColor="text1"/>
+          <w:sz w:val="24"/>
+          <w:szCs w:val="24"/>
+          <w:lang w:val="en-US"/>
+        </w:rPr>
+      </w:pPr>
+    </w:p>
+    <w:p>
+      <w:pPr>
+        <w:spacing w:line="360" w:lineRule="auto"/>
+        <w:jc w:val="both"/>
         <w:rPr>
           <w:rFonts w:ascii="Times New Roman" w:hAnsi="Times New Roman" w:cs="Times New Roman"/>
           <w:b/>
@@ -2716,6 +2888,7 @@
     <w:p>
       <w:pPr>
         <w:spacing w:line="360" w:lineRule="auto"/>
+        <w:jc w:val="both"/>
         <w:rPr>
           <w:rFonts w:ascii="Times New Roman" w:hAnsi="Times New Roman" w:cs="Times New Roman"/>
           <w:b/>
@@ -2736,24 +2909,27 @@
           <w:szCs w:val="28"/>
           <w:lang w:val="en-US"/>
         </w:rPr>
+        <w:lastRenderedPageBreak/>
         <w:t>Object Domain Model</w:t>
       </w:r>
     </w:p>
     <w:p>
       <w:pPr>
         <w:spacing w:line="360" w:lineRule="auto"/>
-        <w:rPr>
-          <w:rFonts w:ascii="Times New Roman" w:hAnsi="Times New Roman" w:cs="Times New Roman"/>
-          <w:color w:val="000000" w:themeColor="text1"/>
-          <w:sz w:val="24"/>
-          <w:szCs w:val="24"/>
-          <w:lang w:val="en-US"/>
-        </w:rPr>
-      </w:pPr>
-    </w:p>
-    <w:p>
-      <w:pPr>
-        <w:spacing w:line="360" w:lineRule="auto"/>
+        <w:jc w:val="both"/>
+        <w:rPr>
+          <w:rFonts w:ascii="Times New Roman" w:hAnsi="Times New Roman" w:cs="Times New Roman"/>
+          <w:color w:val="000000" w:themeColor="text1"/>
+          <w:sz w:val="24"/>
+          <w:szCs w:val="24"/>
+          <w:lang w:val="en-US"/>
+        </w:rPr>
+      </w:pPr>
+    </w:p>
+    <w:p>
+      <w:pPr>
+        <w:spacing w:line="360" w:lineRule="auto"/>
+        <w:jc w:val="both"/>
         <w:rPr>
           <w:rFonts w:ascii="Times New Roman" w:hAnsi="Times New Roman" w:cs="Times New Roman"/>
           <w:sz w:val="24"/>
@@ -2812,94 +2988,14 @@
     </w:p>
     <w:p>
       <w:pPr>
-        <w:spacing w:line="360" w:lineRule="auto"/>
-        <w:rPr>
-          <w:rFonts w:ascii="Times New Roman" w:hAnsi="Times New Roman" w:cs="Times New Roman"/>
-          <w:sz w:val="24"/>
-          <w:szCs w:val="24"/>
-        </w:rPr>
-      </w:pPr>
-    </w:p>
-    <w:p>
-      <w:pPr>
-        <w:spacing w:line="360" w:lineRule="auto"/>
-        <w:rPr>
-          <w:rFonts w:ascii="Times New Roman" w:hAnsi="Times New Roman" w:cs="Times New Roman"/>
-          <w:sz w:val="24"/>
-          <w:szCs w:val="24"/>
-        </w:rPr>
-      </w:pPr>
-    </w:p>
-    <w:p>
-      <w:pPr>
-        <w:spacing w:line="360" w:lineRule="auto"/>
-        <w:rPr>
-          <w:rFonts w:ascii="Times New Roman" w:hAnsi="Times New Roman" w:cs="Times New Roman"/>
-          <w:sz w:val="24"/>
-          <w:szCs w:val="24"/>
-        </w:rPr>
-      </w:pPr>
-    </w:p>
-    <w:p>
-      <w:pPr>
-        <w:spacing w:line="360" w:lineRule="auto"/>
-        <w:rPr>
-          <w:rFonts w:ascii="Times New Roman" w:hAnsi="Times New Roman" w:cs="Times New Roman"/>
-          <w:sz w:val="24"/>
-          <w:szCs w:val="24"/>
-        </w:rPr>
-      </w:pPr>
-    </w:p>
-    <w:p>
-      <w:pPr>
-        <w:spacing w:line="360" w:lineRule="auto"/>
-        <w:rPr>
-          <w:rFonts w:ascii="Times New Roman" w:hAnsi="Times New Roman" w:cs="Times New Roman"/>
-          <w:sz w:val="24"/>
-          <w:szCs w:val="24"/>
-        </w:rPr>
-      </w:pPr>
-    </w:p>
-    <w:p>
-      <w:pPr>
-        <w:spacing w:line="360" w:lineRule="auto"/>
-        <w:rPr>
-          <w:rFonts w:ascii="Times New Roman" w:hAnsi="Times New Roman" w:cs="Times New Roman"/>
-          <w:sz w:val="24"/>
-          <w:szCs w:val="24"/>
-        </w:rPr>
-      </w:pPr>
-    </w:p>
-    <w:p>
-      <w:pPr>
-        <w:spacing w:line="360" w:lineRule="auto"/>
-        <w:rPr>
-          <w:rFonts w:ascii="Times New Roman" w:hAnsi="Times New Roman" w:cs="Times New Roman"/>
-          <w:sz w:val="24"/>
-          <w:szCs w:val="24"/>
-        </w:rPr>
-      </w:pPr>
-    </w:p>
-    <w:p>
-      <w:pPr>
-        <w:spacing w:line="360" w:lineRule="auto"/>
-        <w:rPr>
-          <w:rFonts w:ascii="Times New Roman" w:hAnsi="Times New Roman" w:cs="Times New Roman"/>
-          <w:sz w:val="24"/>
-          <w:szCs w:val="24"/>
-        </w:rPr>
-      </w:pPr>
-    </w:p>
-    <w:p>
-      <w:pPr>
-        <w:pStyle w:val="Heading1"/>
+        <w:pStyle w:val="Balk1"/>
         <w:ind w:left="-5"/>
+        <w:jc w:val="both"/>
       </w:pPr>
       <w:r>
         <w:rPr>
           <w:highlight w:val="yellow"/>
         </w:rPr>
-        <w:lastRenderedPageBreak/>
         <w:t>SYSTEM SEQUENCE DIAGRAM</w:t>
       </w:r>
       <w:r>
@@ -2908,12 +3004,8 @@
     </w:p>
     <w:p>
       <w:pPr>
-        <w:rPr>
-          <w:lang w:val="en-US"/>
-        </w:rPr>
-      </w:pPr>
-    </w:p>
-    <w:p>
+        <w:jc w:val="both"/>
+      </w:pPr>
       <w:r>
         <w:rPr>
           <w:noProof/>
@@ -3012,12 +3104,24 @@
       <w:pPr>
         <w:spacing w:after="0"/>
         <w:ind w:right="360"/>
-        <w:jc w:val="right"/>
-      </w:pPr>
-    </w:p>
-    <w:p>
-      <w:pPr>
-        <w:spacing w:line="360" w:lineRule="auto"/>
+        <w:jc w:val="both"/>
+      </w:pPr>
+    </w:p>
+    <w:p>
+      <w:pPr>
+        <w:spacing w:line="360" w:lineRule="auto"/>
+        <w:jc w:val="both"/>
+        <w:rPr>
+          <w:rFonts w:ascii="Times New Roman" w:hAnsi="Times New Roman" w:cs="Times New Roman"/>
+          <w:sz w:val="24"/>
+          <w:szCs w:val="24"/>
+        </w:rPr>
+      </w:pPr>
+    </w:p>
+    <w:p>
+      <w:pPr>
+        <w:spacing w:line="360" w:lineRule="auto"/>
+        <w:jc w:val="both"/>
         <w:rPr>
           <w:rFonts w:ascii="Times New Roman" w:hAnsi="Times New Roman" w:cs="Times New Roman"/>
           <w:sz w:val="24"/>
@@ -3036,7 +3140,7 @@
 </file>
 
 <file path=word/numbering.xml><?xml version="1.0" encoding="utf-8"?>
-<w:numbering xmlns:wpc="http://schemas.microsoft.com/office/word/2010/wordprocessingCanvas" xmlns:cx="http://schemas.microsoft.com/office/drawing/2014/chartex" xmlns:cx1="http://schemas.microsoft.com/office/drawing/2015/9/8/chartex" xmlns:cx2="http://schemas.microsoft.com/office/drawing/2015/10/21/chartex" xmlns:cx3="http://schemas.microsoft.com/office/drawing/2016/5/9/chartex" xmlns:cx4="http://schemas.microsoft.com/office/drawing/2016/5/10/chartex" xmlns:cx5="http://schemas.microsoft.com/office/drawing/2016/5/11/chartex" xmlns:cx6="http://schemas.microsoft.com/office/drawing/2016/5/12/chartex" xmlns:cx7="http://schemas.microsoft.com/office/drawing/2016/5/13/chartex" xmlns:cx8="http://schemas.microsoft.com/office/drawing/2016/5/14/chartex" xmlns:mc="http://schemas.openxmlformats.org/markup-compatibility/2006" xmlns:aink="http://schemas.microsoft.com/office/drawing/2016/ink" xmlns:am3d="http://schemas.microsoft.com/office/drawing/2017/model3d" xmlns:o="urn:schemas-microsoft-com:office:office" xmlns:r="http://schemas.openxmlformats.org/officeDocument/2006/relationships" xmlns:m="http://schemas.openxmlformats.org/officeDocument/2006/math" xmlns:v="urn:schemas-microsoft-com:vml" xmlns:wp14="http://schemas.microsoft.com/office/word/2010/wordprocessingDrawing" xmlns:wp="http://schemas.openxmlformats.org/drawingml/2006/wordprocessingDrawing" xmlns:w10="urn:schemas-microsoft-com:office:word" xmlns:w="http://schemas.openxmlformats.org/wordprocessingml/2006/main" xmlns:w14="http://schemas.microsoft.com/office/word/2010/wordml" xmlns:w15="http://schemas.microsoft.com/office/word/2012/wordml" xmlns:w16cex="http://schemas.microsoft.com/office/word/2018/wordml/cex" xmlns:w16cid="http://schemas.microsoft.com/office/word/2016/wordml/cid" xmlns:w16="http://schemas.microsoft.com/office/word/2018/wordml" xmlns:w16sdtdh="http://schemas.microsoft.com/office/word/2020/wordml/sdtdatahash" xmlns:w16se="http://schemas.microsoft.com/office/word/2015/wordml/symex" xmlns:wpg="http://schemas.microsoft.com/office/word/2010/wordprocessingGroup" xmlns:wpi="http://schemas.microsoft.com/office/word/2010/wordprocessingInk" xmlns:wne="http://schemas.microsoft.com/office/word/2006/wordml" xmlns:wps="http://schemas.microsoft.com/office/word/2010/wordprocessingShape" mc:Ignorable="w14 w15 w16se w16cid w16 w16cex w16sdtdh wp14">
+<w:numbering xmlns:wpc="http://schemas.microsoft.com/office/word/2010/wordprocessingCanvas" xmlns:cx="http://schemas.microsoft.com/office/drawing/2014/chartex" xmlns:cx1="http://schemas.microsoft.com/office/drawing/2015/9/8/chartex" xmlns:cx2="http://schemas.microsoft.com/office/drawing/2015/10/21/chartex" xmlns:cx3="http://schemas.microsoft.com/office/drawing/2016/5/9/chartex" xmlns:cx4="http://schemas.microsoft.com/office/drawing/2016/5/10/chartex" xmlns:cx5="http://schemas.microsoft.com/office/drawing/2016/5/11/chartex" xmlns:cx6="http://schemas.microsoft.com/office/drawing/2016/5/12/chartex" xmlns:cx7="http://schemas.microsoft.com/office/drawing/2016/5/13/chartex" xmlns:cx8="http://schemas.microsoft.com/office/drawing/2016/5/14/chartex" xmlns:mc="http://schemas.openxmlformats.org/markup-compatibility/2006" xmlns:aink="http://schemas.microsoft.com/office/drawing/2016/ink" xmlns:am3d="http://schemas.microsoft.com/office/drawing/2017/model3d" xmlns:o="urn:schemas-microsoft-com:office:office" xmlns:oel="http://schemas.microsoft.com/office/2019/extlst" xmlns:r="http://schemas.openxmlformats.org/officeDocument/2006/relationships" xmlns:m="http://schemas.openxmlformats.org/officeDocument/2006/math" xmlns:v="urn:schemas-microsoft-com:vml" xmlns:wp14="http://schemas.microsoft.com/office/word/2010/wordprocessingDrawing" xmlns:wp="http://schemas.openxmlformats.org/drawingml/2006/wordprocessingDrawing" xmlns:w10="urn:schemas-microsoft-com:office:word" xmlns:w="http://schemas.openxmlformats.org/wordprocessingml/2006/main" xmlns:w14="http://schemas.microsoft.com/office/word/2010/wordml" xmlns:w15="http://schemas.microsoft.com/office/word/2012/wordml" xmlns:w16cex="http://schemas.microsoft.com/office/word/2018/wordml/cex" xmlns:w16cid="http://schemas.microsoft.com/office/word/2016/wordml/cid" xmlns:w16="http://schemas.microsoft.com/office/word/2018/wordml" xmlns:w16sdtdh="http://schemas.microsoft.com/office/word/2020/wordml/sdtdatahash" xmlns:w16se="http://schemas.microsoft.com/office/word/2015/wordml/symex" xmlns:wpg="http://schemas.microsoft.com/office/word/2010/wordprocessingGroup" xmlns:wpi="http://schemas.microsoft.com/office/word/2010/wordprocessingInk" xmlns:wne="http://schemas.microsoft.com/office/word/2006/wordml" xmlns:wps="http://schemas.microsoft.com/office/word/2010/wordprocessingShape" mc:Ignorable="w14 w15 w16se w16cid w16 w16cex w16sdtdh wp14">
   <w:abstractNum w:abstractNumId="0" w15:restartNumberingAfterBreak="0">
     <w:nsid w:val="024AD356"/>
     <w:multiLevelType w:val="hybridMultilevel"/>
@@ -4724,52 +4828,52 @@
       </w:rPr>
     </w:lvl>
   </w:abstractNum>
-  <w:num w:numId="1">
+  <w:num w:numId="1" w16cid:durableId="1262252331">
     <w:abstractNumId w:val="5"/>
   </w:num>
-  <w:num w:numId="2">
+  <w:num w:numId="2" w16cid:durableId="405492173">
     <w:abstractNumId w:val="0"/>
   </w:num>
-  <w:num w:numId="3">
+  <w:num w:numId="3" w16cid:durableId="289213916">
     <w:abstractNumId w:val="11"/>
   </w:num>
-  <w:num w:numId="4">
+  <w:num w:numId="4" w16cid:durableId="1802991703">
     <w:abstractNumId w:val="3"/>
   </w:num>
-  <w:num w:numId="5">
+  <w:num w:numId="5" w16cid:durableId="608316379">
     <w:abstractNumId w:val="9"/>
   </w:num>
-  <w:num w:numId="6">
+  <w:num w:numId="6" w16cid:durableId="355884856">
     <w:abstractNumId w:val="7"/>
   </w:num>
-  <w:num w:numId="7">
+  <w:num w:numId="7" w16cid:durableId="1999458042">
     <w:abstractNumId w:val="15"/>
   </w:num>
-  <w:num w:numId="8">
+  <w:num w:numId="8" w16cid:durableId="1783106705">
     <w:abstractNumId w:val="1"/>
   </w:num>
-  <w:num w:numId="9">
+  <w:num w:numId="9" w16cid:durableId="791441397">
     <w:abstractNumId w:val="8"/>
   </w:num>
-  <w:num w:numId="10">
+  <w:num w:numId="10" w16cid:durableId="1999534501">
     <w:abstractNumId w:val="2"/>
   </w:num>
-  <w:num w:numId="11">
+  <w:num w:numId="11" w16cid:durableId="1017535412">
     <w:abstractNumId w:val="4"/>
   </w:num>
-  <w:num w:numId="12">
+  <w:num w:numId="12" w16cid:durableId="1766463727">
     <w:abstractNumId w:val="13"/>
   </w:num>
-  <w:num w:numId="13">
+  <w:num w:numId="13" w16cid:durableId="1647854333">
     <w:abstractNumId w:val="10"/>
   </w:num>
-  <w:num w:numId="14">
+  <w:num w:numId="14" w16cid:durableId="1576158788">
     <w:abstractNumId w:val="14"/>
   </w:num>
-  <w:num w:numId="15">
+  <w:num w:numId="15" w16cid:durableId="1306738605">
     <w:abstractNumId w:val="6"/>
   </w:num>
-  <w:num w:numId="16">
+  <w:num w:numId="16" w16cid:durableId="1085958347">
     <w:abstractNumId w:val="12"/>
   </w:num>
 </w:numbering>
@@ -5174,10 +5278,10 @@
     <w:name w:val="Normal"/>
     <w:qFormat/>
   </w:style>
-  <w:style w:type="paragraph" w:styleId="Heading1">
+  <w:style w:type="paragraph" w:styleId="Balk1">
     <w:name w:val="heading 1"/>
     <w:next w:val="Normal"/>
-    <w:link w:val="Heading1Char"/>
+    <w:link w:val="Balk1Char"/>
     <w:uiPriority w:val="9"/>
     <w:qFormat/>
     <w:rsid w:val="00B90F63"/>
@@ -5196,13 +5300,13 @@
       <w:lang w:val="en-US"/>
     </w:rPr>
   </w:style>
-  <w:style w:type="character" w:default="1" w:styleId="DefaultParagraphFont">
+  <w:style w:type="character" w:default="1" w:styleId="VarsaylanParagrafYazTipi">
     <w:name w:val="Default Paragraph Font"/>
     <w:uiPriority w:val="1"/>
     <w:semiHidden/>
     <w:unhideWhenUsed/>
   </w:style>
-  <w:style w:type="table" w:default="1" w:styleId="TableNormal">
+  <w:style w:type="table" w:default="1" w:styleId="NormalTablo">
     <w:name w:val="Normal Table"/>
     <w:uiPriority w:val="99"/>
     <w:semiHidden/>
@@ -5217,13 +5321,13 @@
       </w:tblCellMar>
     </w:tblPr>
   </w:style>
-  <w:style w:type="numbering" w:default="1" w:styleId="NoList">
+  <w:style w:type="numbering" w:default="1" w:styleId="ListeYok">
     <w:name w:val="No List"/>
     <w:uiPriority w:val="99"/>
     <w:semiHidden/>
     <w:unhideWhenUsed/>
   </w:style>
-  <w:style w:type="paragraph" w:styleId="ListParagraph">
+  <w:style w:type="paragraph" w:styleId="ListeParagraf">
     <w:name w:val="List Paragraph"/>
     <w:basedOn w:val="Normal"/>
     <w:uiPriority w:val="34"/>
@@ -5233,10 +5337,10 @@
       <w:contextualSpacing/>
     </w:pPr>
   </w:style>
-  <w:style w:type="character" w:customStyle="1" w:styleId="Heading1Char">
-    <w:name w:val="Heading 1 Char"/>
-    <w:basedOn w:val="DefaultParagraphFont"/>
-    <w:link w:val="Heading1"/>
+  <w:style w:type="character" w:customStyle="1" w:styleId="Balk1Char">
+    <w:name w:val="Başlık 1 Char"/>
+    <w:basedOn w:val="VarsaylanParagrafYazTipi"/>
+    <w:link w:val="Balk1"/>
     <w:uiPriority w:val="9"/>
     <w:rsid w:val="00B90F63"/>
     <w:rPr>

</xml_diff>

<commit_message>
second itr plan added
</commit_message>
<xml_diff>
--- a/iteration2/artifacts/RAD_Iteration2.docx
+++ b/iteration2/artifacts/RAD_Iteration2.docx
@@ -1,6 +1,6 @@
 
 <file path=word/document.xml><?xml version="1.0" encoding="utf-8"?>
-<w:document xmlns:wpc="http://schemas.microsoft.com/office/word/2010/wordprocessingCanvas" xmlns:cx="http://schemas.microsoft.com/office/drawing/2014/chartex" xmlns:cx1="http://schemas.microsoft.com/office/drawing/2015/9/8/chartex" xmlns:cx2="http://schemas.microsoft.com/office/drawing/2015/10/21/chartex" xmlns:cx3="http://schemas.microsoft.com/office/drawing/2016/5/9/chartex" xmlns:cx4="http://schemas.microsoft.com/office/drawing/2016/5/10/chartex" xmlns:cx5="http://schemas.microsoft.com/office/drawing/2016/5/11/chartex" xmlns:cx6="http://schemas.microsoft.com/office/drawing/2016/5/12/chartex" xmlns:cx7="http://schemas.microsoft.com/office/drawing/2016/5/13/chartex" xmlns:cx8="http://schemas.microsoft.com/office/drawing/2016/5/14/chartex" xmlns:mc="http://schemas.openxmlformats.org/markup-compatibility/2006" xmlns:aink="http://schemas.microsoft.com/office/drawing/2016/ink" xmlns:am3d="http://schemas.microsoft.com/office/drawing/2017/model3d" xmlns:o="urn:schemas-microsoft-com:office:office" xmlns:r="http://schemas.openxmlformats.org/officeDocument/2006/relationships" xmlns:m="http://schemas.openxmlformats.org/officeDocument/2006/math" xmlns:v="urn:schemas-microsoft-com:vml" xmlns:wp14="http://schemas.microsoft.com/office/word/2010/wordprocessingDrawing" xmlns:wp="http://schemas.openxmlformats.org/drawingml/2006/wordprocessingDrawing" xmlns:w10="urn:schemas-microsoft-com:office:word" xmlns:w="http://schemas.openxmlformats.org/wordprocessingml/2006/main" xmlns:w14="http://schemas.microsoft.com/office/word/2010/wordml" xmlns:w15="http://schemas.microsoft.com/office/word/2012/wordml" xmlns:w16cex="http://schemas.microsoft.com/office/word/2018/wordml/cex" xmlns:w16cid="http://schemas.microsoft.com/office/word/2016/wordml/cid" xmlns:w16="http://schemas.microsoft.com/office/word/2018/wordml" xmlns:w16sdtdh="http://schemas.microsoft.com/office/word/2020/wordml/sdtdatahash" xmlns:w16se="http://schemas.microsoft.com/office/word/2015/wordml/symex" xmlns:wpg="http://schemas.microsoft.com/office/word/2010/wordprocessingGroup" xmlns:wpi="http://schemas.microsoft.com/office/word/2010/wordprocessingInk" xmlns:wne="http://schemas.microsoft.com/office/word/2006/wordml" xmlns:wps="http://schemas.microsoft.com/office/word/2010/wordprocessingShape" mc:Ignorable="w14 w15 w16se w16cid w16 w16cex w16sdtdh wp14">
+<w:document xmlns:wpc="http://schemas.microsoft.com/office/word/2010/wordprocessingCanvas" xmlns:cx="http://schemas.microsoft.com/office/drawing/2014/chartex" xmlns:cx1="http://schemas.microsoft.com/office/drawing/2015/9/8/chartex" xmlns:cx2="http://schemas.microsoft.com/office/drawing/2015/10/21/chartex" xmlns:cx3="http://schemas.microsoft.com/office/drawing/2016/5/9/chartex" xmlns:cx4="http://schemas.microsoft.com/office/drawing/2016/5/10/chartex" xmlns:cx5="http://schemas.microsoft.com/office/drawing/2016/5/11/chartex" xmlns:cx6="http://schemas.microsoft.com/office/drawing/2016/5/12/chartex" xmlns:cx7="http://schemas.microsoft.com/office/drawing/2016/5/13/chartex" xmlns:cx8="http://schemas.microsoft.com/office/drawing/2016/5/14/chartex" xmlns:mc="http://schemas.openxmlformats.org/markup-compatibility/2006" xmlns:aink="http://schemas.microsoft.com/office/drawing/2016/ink" xmlns:am3d="http://schemas.microsoft.com/office/drawing/2017/model3d" xmlns:o="urn:schemas-microsoft-com:office:office" xmlns:oel="http://schemas.microsoft.com/office/2019/extlst" xmlns:r="http://schemas.openxmlformats.org/officeDocument/2006/relationships" xmlns:m="http://schemas.openxmlformats.org/officeDocument/2006/math" xmlns:v="urn:schemas-microsoft-com:vml" xmlns:wp14="http://schemas.microsoft.com/office/word/2010/wordprocessingDrawing" xmlns:wp="http://schemas.openxmlformats.org/drawingml/2006/wordprocessingDrawing" xmlns:w10="urn:schemas-microsoft-com:office:word" xmlns:w="http://schemas.openxmlformats.org/wordprocessingml/2006/main" xmlns:w14="http://schemas.microsoft.com/office/word/2010/wordml" xmlns:w15="http://schemas.microsoft.com/office/word/2012/wordml" xmlns:w16cex="http://schemas.microsoft.com/office/word/2018/wordml/cex" xmlns:w16cid="http://schemas.microsoft.com/office/word/2016/wordml/cid" xmlns:w16="http://schemas.microsoft.com/office/word/2018/wordml" xmlns:w16sdtdh="http://schemas.microsoft.com/office/word/2020/wordml/sdtdatahash" xmlns:w16se="http://schemas.microsoft.com/office/word/2015/wordml/symex" xmlns:wpg="http://schemas.microsoft.com/office/word/2010/wordprocessingGroup" xmlns:wpi="http://schemas.microsoft.com/office/word/2010/wordprocessingInk" xmlns:wne="http://schemas.microsoft.com/office/word/2006/wordml" xmlns:wps="http://schemas.microsoft.com/office/word/2010/wordprocessingShape" mc:Ignorable="w14 w15 w16se w16cid w16 w16cex w16sdtdh wp14">
   <w:body>
     <w:p>
       <w:pPr>
@@ -328,7 +328,7 @@
     </w:p>
     <w:p>
       <w:pPr>
-        <w:pStyle w:val="ListParagraph"/>
+        <w:pStyle w:val="ListeParagraf"/>
         <w:numPr>
           <w:ilvl w:val="0"/>
           <w:numId w:val="10"/>
@@ -356,7 +356,7 @@
     </w:p>
     <w:p>
       <w:pPr>
-        <w:pStyle w:val="ListParagraph"/>
+        <w:pStyle w:val="ListeParagraf"/>
         <w:numPr>
           <w:ilvl w:val="0"/>
           <w:numId w:val="10"/>
@@ -404,7 +404,7 @@
     </w:p>
     <w:p>
       <w:pPr>
-        <w:pStyle w:val="ListParagraph"/>
+        <w:pStyle w:val="ListeParagraf"/>
         <w:spacing w:line="360" w:lineRule="auto"/>
         <w:jc w:val="both"/>
         <w:rPr>
@@ -483,7 +483,47 @@
           <w:szCs w:val="24"/>
           <w:lang w:val="en-US"/>
         </w:rPr>
-        <w:t>In the first iteration, we will spend our energy and focus into documentation phase mostly. We will hold several meetings to agree on core functionalities on the general concept of the project. After, we will assign small groups for the analysis and design phase. We will start preparing the requirement analysis document. After that, we will work on design phase. When we think that the documentation is sufficient for starting the coding phase, we will start coding</w:t>
+        <w:t xml:space="preserve">In the first iteration, we </w:t>
+      </w:r>
+      <w:r>
+        <w:rPr>
+          <w:rFonts w:ascii="Times New Roman" w:hAnsi="Times New Roman" w:cs="Times New Roman"/>
+          <w:color w:val="000000" w:themeColor="text1"/>
+          <w:sz w:val="24"/>
+          <w:szCs w:val="24"/>
+          <w:lang w:val="en-US"/>
+        </w:rPr>
+        <w:t xml:space="preserve">will </w:t>
+      </w:r>
+      <w:r>
+        <w:rPr>
+          <w:rFonts w:ascii="Times New Roman" w:hAnsi="Times New Roman" w:cs="Times New Roman"/>
+          <w:color w:val="000000" w:themeColor="text1"/>
+          <w:sz w:val="24"/>
+          <w:szCs w:val="24"/>
+          <w:lang w:val="en-US"/>
+        </w:rPr>
+        <w:t>spen</w:t>
+      </w:r>
+      <w:r>
+        <w:rPr>
+          <w:rFonts w:ascii="Times New Roman" w:hAnsi="Times New Roman" w:cs="Times New Roman"/>
+          <w:color w:val="000000" w:themeColor="text1"/>
+          <w:sz w:val="24"/>
+          <w:szCs w:val="24"/>
+          <w:lang w:val="en-US"/>
+        </w:rPr>
+        <w:t>d</w:t>
+      </w:r>
+      <w:r>
+        <w:rPr>
+          <w:rFonts w:ascii="Times New Roman" w:hAnsi="Times New Roman" w:cs="Times New Roman"/>
+          <w:color w:val="000000" w:themeColor="text1"/>
+          <w:sz w:val="24"/>
+          <w:szCs w:val="24"/>
+          <w:lang w:val="en-US"/>
+        </w:rPr>
+        <w:t xml:space="preserve"> our energy and focus into documentation phase mostly. We will hold several meetings to agree on core functionalities on the general concept of the project. After, we will assign small groups for the analysis and design phase. We will start preparing the requirement analysis document. After that, we will work on design phase. When we think that the documentation is sufficient for starting the coding phase, we will start coding</w:t>
       </w:r>
       <w:r>
         <w:rPr>
@@ -494,6 +534,133 @@
           <w:lang w:val="en-US"/>
         </w:rPr>
         <w:t xml:space="preserve"> according to the analysis and design phase implications.</w:t>
+      </w:r>
+    </w:p>
+    <w:p>
+      <w:pPr>
+        <w:spacing w:line="360" w:lineRule="auto"/>
+        <w:jc w:val="both"/>
+        <w:rPr>
+          <w:rFonts w:ascii="Times New Roman" w:hAnsi="Times New Roman" w:cs="Times New Roman"/>
+          <w:color w:val="000000" w:themeColor="text1"/>
+          <w:sz w:val="24"/>
+          <w:szCs w:val="24"/>
+          <w:lang w:val="en-US"/>
+        </w:rPr>
+      </w:pPr>
+      <w:r>
+        <w:rPr>
+          <w:rFonts w:ascii="Times New Roman" w:hAnsi="Times New Roman" w:cs="Times New Roman"/>
+          <w:b/>
+          <w:bCs/>
+          <w:color w:val="000000" w:themeColor="text1"/>
+          <w:sz w:val="24"/>
+          <w:szCs w:val="24"/>
+          <w:highlight w:val="yellow"/>
+          <w:lang w:val="en-US"/>
+        </w:rPr>
+        <w:lastRenderedPageBreak/>
+        <w:t>Second Iteration:</w:t>
+      </w:r>
+      <w:r>
+        <w:rPr>
+          <w:rFonts w:ascii="Times New Roman" w:hAnsi="Times New Roman" w:cs="Times New Roman"/>
+          <w:color w:val="000000" w:themeColor="text1"/>
+          <w:sz w:val="24"/>
+          <w:szCs w:val="24"/>
+          <w:highlight w:val="yellow"/>
+          <w:lang w:val="en-US"/>
+        </w:rPr>
+        <w:t xml:space="preserve"> In the second iteration, we will spend our energy into completing all the requirements. For this purpose, we will first determine the tasks by considering what we did in first iteration and </w:t>
+      </w:r>
+      <w:r>
+        <w:rPr>
+          <w:rFonts w:ascii="Times New Roman" w:hAnsi="Times New Roman" w:cs="Times New Roman"/>
+          <w:color w:val="000000" w:themeColor="text1"/>
+          <w:sz w:val="24"/>
+          <w:szCs w:val="24"/>
+          <w:highlight w:val="yellow"/>
+          <w:lang w:val="en-US"/>
+        </w:rPr>
+        <w:t xml:space="preserve">what we got as a feedback in the demo session. Then, we will </w:t>
+      </w:r>
+      <w:r>
+        <w:rPr>
+          <w:rFonts w:ascii="Times New Roman" w:hAnsi="Times New Roman" w:cs="Times New Roman"/>
+          <w:color w:val="000000" w:themeColor="text1"/>
+          <w:sz w:val="24"/>
+          <w:szCs w:val="24"/>
+          <w:highlight w:val="yellow"/>
+          <w:lang w:val="en-US"/>
+        </w:rPr>
+        <w:t>distribute the</w:t>
+      </w:r>
+      <w:r>
+        <w:rPr>
+          <w:rFonts w:ascii="Times New Roman" w:hAnsi="Times New Roman" w:cs="Times New Roman"/>
+          <w:color w:val="000000" w:themeColor="text1"/>
+          <w:sz w:val="24"/>
+          <w:szCs w:val="24"/>
+          <w:highlight w:val="yellow"/>
+          <w:lang w:val="en-US"/>
+        </w:rPr>
+        <w:t>se tasks</w:t>
+      </w:r>
+      <w:r>
+        <w:rPr>
+          <w:rFonts w:ascii="Times New Roman" w:hAnsi="Times New Roman" w:cs="Times New Roman"/>
+          <w:color w:val="000000" w:themeColor="text1"/>
+          <w:sz w:val="24"/>
+          <w:szCs w:val="24"/>
+          <w:highlight w:val="yellow"/>
+          <w:lang w:val="en-US"/>
+        </w:rPr>
+        <w:t xml:space="preserve"> among us. The tasks are updating RAD by adding ‘Problem Description’ field,</w:t>
+      </w:r>
+      <w:r>
+        <w:rPr>
+          <w:rFonts w:ascii="Times New Roman" w:hAnsi="Times New Roman" w:cs="Times New Roman"/>
+          <w:color w:val="000000" w:themeColor="text1"/>
+          <w:sz w:val="24"/>
+          <w:szCs w:val="24"/>
+          <w:highlight w:val="yellow"/>
+          <w:lang w:val="en-US"/>
+        </w:rPr>
+        <w:t xml:space="preserve"> updating Glossary, updating Object Domain </w:t>
+      </w:r>
+      <w:proofErr w:type="gramStart"/>
+      <w:r>
+        <w:rPr>
+          <w:rFonts w:ascii="Times New Roman" w:hAnsi="Times New Roman" w:cs="Times New Roman"/>
+          <w:color w:val="000000" w:themeColor="text1"/>
+          <w:sz w:val="24"/>
+          <w:szCs w:val="24"/>
+          <w:highlight w:val="yellow"/>
+          <w:lang w:val="en-US"/>
+        </w:rPr>
+        <w:t>Model</w:t>
+      </w:r>
+      <w:proofErr w:type="gramEnd"/>
+      <w:r>
+        <w:rPr>
+          <w:rFonts w:ascii="Times New Roman" w:hAnsi="Times New Roman" w:cs="Times New Roman"/>
+          <w:color w:val="000000" w:themeColor="text1"/>
+          <w:sz w:val="24"/>
+          <w:szCs w:val="24"/>
+          <w:highlight w:val="yellow"/>
+          <w:lang w:val="en-US"/>
+        </w:rPr>
+        <w:t xml:space="preserve"> and adding ‘System Sequence Diagram; updating DCD by updating the attributes, methods and connections between the classes; updating DSD by simplifying a bit and updating according to changes; adding loggers and adding unit tests.</w:t>
+      </w:r>
+      <w:r>
+        <w:rPr>
+          <w:rFonts w:ascii="Times New Roman" w:hAnsi="Times New Roman" w:cs="Times New Roman"/>
+          <w:color w:val="000000" w:themeColor="text1"/>
+          <w:sz w:val="24"/>
+          <w:szCs w:val="24"/>
+          <w:lang w:val="en-US"/>
+        </w:rPr>
+        <w:t xml:space="preserve">  </w:t>
       </w:r>
     </w:p>
     <w:p>
@@ -520,7 +687,6 @@
           <w:szCs w:val="28"/>
           <w:lang w:val="en-US"/>
         </w:rPr>
-        <w:lastRenderedPageBreak/>
         <w:t>Glossary of Term</w:t>
       </w:r>
     </w:p>
@@ -1167,34 +1333,59 @@
     </w:p>
     <w:p>
       <w:pPr>
-        <w:spacing w:line="360" w:lineRule="auto"/>
-        <w:jc w:val="both"/>
-        <w:rPr>
-          <w:rFonts w:ascii="Times New Roman" w:hAnsi="Times New Roman" w:cs="Times New Roman"/>
-          <w:b/>
-          <w:bCs/>
-          <w:color w:val="000000" w:themeColor="text1"/>
-          <w:sz w:val="24"/>
-          <w:szCs w:val="24"/>
-          <w:lang w:val="en-US"/>
-        </w:rPr>
-      </w:pPr>
-      <w:r>
-        <w:rPr>
-          <w:rFonts w:ascii="Times New Roman" w:hAnsi="Times New Roman" w:cs="Times New Roman"/>
-          <w:b/>
-          <w:bCs/>
-          <w:color w:val="000000" w:themeColor="text1"/>
-          <w:sz w:val="24"/>
-          <w:szCs w:val="24"/>
-          <w:lang w:val="en-US"/>
-        </w:rPr>
+        <w:jc w:val="both"/>
+        <w:rPr>
+          <w:rFonts w:ascii="Times New Roman" w:hAnsi="Times New Roman" w:cs="Times New Roman"/>
+          <w:color w:val="000000" w:themeColor="text1"/>
+          <w:sz w:val="24"/>
+          <w:szCs w:val="24"/>
+          <w:lang w:val="en-US"/>
+        </w:rPr>
+      </w:pPr>
+    </w:p>
+    <w:p>
+      <w:pPr>
+        <w:jc w:val="both"/>
+        <w:rPr>
+          <w:rFonts w:ascii="Times New Roman" w:hAnsi="Times New Roman" w:cs="Times New Roman"/>
+          <w:color w:val="000000" w:themeColor="text1"/>
+          <w:sz w:val="24"/>
+          <w:szCs w:val="24"/>
+          <w:lang w:val="en-US"/>
+        </w:rPr>
+      </w:pPr>
+    </w:p>
+    <w:p>
+      <w:pPr>
+        <w:spacing w:line="360" w:lineRule="auto"/>
+        <w:jc w:val="both"/>
+        <w:rPr>
+          <w:rFonts w:ascii="Times New Roman" w:hAnsi="Times New Roman" w:cs="Times New Roman"/>
+          <w:b/>
+          <w:bCs/>
+          <w:color w:val="000000" w:themeColor="text1"/>
+          <w:sz w:val="24"/>
+          <w:szCs w:val="24"/>
+          <w:lang w:val="en-US"/>
+        </w:rPr>
+      </w:pPr>
+      <w:r>
+        <w:rPr>
+          <w:rFonts w:ascii="Times New Roman" w:hAnsi="Times New Roman" w:cs="Times New Roman"/>
+          <w:b/>
+          <w:bCs/>
+          <w:color w:val="000000" w:themeColor="text1"/>
+          <w:sz w:val="24"/>
+          <w:szCs w:val="24"/>
+          <w:lang w:val="en-US"/>
+        </w:rPr>
+        <w:lastRenderedPageBreak/>
         <w:t>Functional Requirements</w:t>
       </w:r>
     </w:p>
     <w:p>
       <w:pPr>
-        <w:pStyle w:val="ListParagraph"/>
+        <w:pStyle w:val="ListeParagraf"/>
         <w:numPr>
           <w:ilvl w:val="0"/>
           <w:numId w:val="8"/>
@@ -1305,7 +1496,7 @@
     </w:p>
     <w:p>
       <w:pPr>
-        <w:pStyle w:val="ListParagraph"/>
+        <w:pStyle w:val="ListeParagraf"/>
         <w:numPr>
           <w:ilvl w:val="0"/>
           <w:numId w:val="7"/>
@@ -1333,7 +1524,7 @@
     </w:p>
     <w:p>
       <w:pPr>
-        <w:pStyle w:val="ListParagraph"/>
+        <w:pStyle w:val="ListeParagraf"/>
         <w:numPr>
           <w:ilvl w:val="0"/>
           <w:numId w:val="7"/>
@@ -1361,7 +1552,7 @@
     </w:p>
     <w:p>
       <w:pPr>
-        <w:pStyle w:val="ListParagraph"/>
+        <w:pStyle w:val="ListeParagraf"/>
         <w:numPr>
           <w:ilvl w:val="0"/>
           <w:numId w:val="7"/>
@@ -1389,7 +1580,7 @@
     </w:p>
     <w:p>
       <w:pPr>
-        <w:pStyle w:val="ListParagraph"/>
+        <w:pStyle w:val="ListeParagraf"/>
         <w:numPr>
           <w:ilvl w:val="0"/>
           <w:numId w:val="7"/>
@@ -1412,7 +1603,6 @@
           <w:szCs w:val="24"/>
           <w:lang w:val="en-US"/>
         </w:rPr>
-        <w:lastRenderedPageBreak/>
         <w:t xml:space="preserve">If a student fails to register a course the reason behind it should be written to </w:t>
       </w:r>
       <w:r>
@@ -1438,7 +1628,7 @@
     </w:p>
     <w:p>
       <w:pPr>
-        <w:pStyle w:val="ListParagraph"/>
+        <w:pStyle w:val="ListeParagraf"/>
         <w:numPr>
           <w:ilvl w:val="1"/>
           <w:numId w:val="7"/>
@@ -1468,7 +1658,7 @@
     </w:p>
     <w:p>
       <w:pPr>
-        <w:pStyle w:val="ListParagraph"/>
+        <w:pStyle w:val="ListeParagraf"/>
         <w:numPr>
           <w:ilvl w:val="1"/>
           <w:numId w:val="7"/>
@@ -1498,7 +1688,7 @@
     </w:p>
     <w:p>
       <w:pPr>
-        <w:pStyle w:val="ListParagraph"/>
+        <w:pStyle w:val="ListeParagraf"/>
         <w:numPr>
           <w:ilvl w:val="1"/>
           <w:numId w:val="7"/>
@@ -1528,7 +1718,7 @@
     </w:p>
     <w:p>
       <w:pPr>
-        <w:pStyle w:val="ListParagraph"/>
+        <w:pStyle w:val="ListeParagraf"/>
         <w:numPr>
           <w:ilvl w:val="1"/>
           <w:numId w:val="7"/>
@@ -1560,7 +1750,7 @@
     </w:p>
     <w:p>
       <w:pPr>
-        <w:pStyle w:val="ListParagraph"/>
+        <w:pStyle w:val="ListeParagraf"/>
         <w:numPr>
           <w:ilvl w:val="1"/>
           <w:numId w:val="7"/>
@@ -1614,7 +1804,7 @@
     </w:p>
     <w:p>
       <w:pPr>
-        <w:pStyle w:val="ListParagraph"/>
+        <w:pStyle w:val="ListeParagraf"/>
         <w:numPr>
           <w:ilvl w:val="0"/>
           <w:numId w:val="7"/>
@@ -1642,7 +1832,7 @@
     </w:p>
     <w:p>
       <w:pPr>
-        <w:pStyle w:val="ListParagraph"/>
+        <w:pStyle w:val="ListeParagraf"/>
         <w:spacing w:line="360" w:lineRule="auto"/>
         <w:jc w:val="both"/>
         <w:rPr>
@@ -1683,7 +1873,7 @@
     </w:p>
     <w:p>
       <w:pPr>
-        <w:pStyle w:val="ListParagraph"/>
+        <w:pStyle w:val="ListeParagraf"/>
         <w:numPr>
           <w:ilvl w:val="0"/>
           <w:numId w:val="6"/>
@@ -1731,7 +1921,7 @@
     </w:p>
     <w:p>
       <w:pPr>
-        <w:pStyle w:val="ListParagraph"/>
+        <w:pStyle w:val="ListeParagraf"/>
         <w:numPr>
           <w:ilvl w:val="0"/>
           <w:numId w:val="6"/>
@@ -1779,7 +1969,7 @@
     </w:p>
     <w:p>
       <w:pPr>
-        <w:pStyle w:val="ListParagraph"/>
+        <w:pStyle w:val="ListeParagraf"/>
         <w:numPr>
           <w:ilvl w:val="0"/>
           <w:numId w:val="6"/>
@@ -1807,7 +1997,7 @@
     </w:p>
     <w:p>
       <w:pPr>
-        <w:pStyle w:val="ListParagraph"/>
+        <w:pStyle w:val="ListeParagraf"/>
         <w:numPr>
           <w:ilvl w:val="0"/>
           <w:numId w:val="6"/>
@@ -1835,7 +2025,7 @@
     </w:p>
     <w:p>
       <w:pPr>
-        <w:pStyle w:val="ListParagraph"/>
+        <w:pStyle w:val="ListeParagraf"/>
         <w:numPr>
           <w:ilvl w:val="0"/>
           <w:numId w:val="6"/>
@@ -1863,7 +2053,7 @@
     </w:p>
     <w:p>
       <w:pPr>
-        <w:pStyle w:val="ListParagraph"/>
+        <w:pStyle w:val="ListeParagraf"/>
         <w:numPr>
           <w:ilvl w:val="0"/>
           <w:numId w:val="6"/>
@@ -1893,13 +2083,15 @@
     </w:p>
     <w:p>
       <w:pPr>
-        <w:spacing w:line="360" w:lineRule="auto"/>
-        <w:jc w:val="both"/>
-        <w:rPr>
-          <w:rFonts w:ascii="Times New Roman" w:hAnsi="Times New Roman" w:cs="Times New Roman"/>
-          <w:color w:val="000000" w:themeColor="text1"/>
-          <w:sz w:val="24"/>
-          <w:szCs w:val="24"/>
+        <w:pStyle w:val="ListeParagraf"/>
+        <w:spacing w:line="360" w:lineRule="auto"/>
+        <w:jc w:val="both"/>
+        <w:rPr>
+          <w:rFonts w:ascii="Times New Roman" w:hAnsi="Times New Roman" w:cs="Times New Roman"/>
+          <w:color w:val="000000" w:themeColor="text1"/>
+          <w:sz w:val="24"/>
+          <w:szCs w:val="24"/>
+          <w:highlight w:val="yellow"/>
           <w:lang w:val="en-US"/>
         </w:rPr>
       </w:pPr>
@@ -2003,7 +2195,7 @@
     </w:p>
     <w:p>
       <w:pPr>
-        <w:pStyle w:val="ListParagraph"/>
+        <w:pStyle w:val="ListeParagraf"/>
         <w:numPr>
           <w:ilvl w:val="0"/>
           <w:numId w:val="16"/>
@@ -2026,6 +2218,7 @@
           <w:szCs w:val="24"/>
           <w:lang w:val="en-US"/>
         </w:rPr>
+        <w:lastRenderedPageBreak/>
         <w:t>The student send request for registration processes</w:t>
       </w:r>
       <w:r>
@@ -2041,7 +2234,7 @@
     </w:p>
     <w:p>
       <w:pPr>
-        <w:pStyle w:val="ListParagraph"/>
+        <w:pStyle w:val="ListeParagraf"/>
         <w:numPr>
           <w:ilvl w:val="0"/>
           <w:numId w:val="16"/>
@@ -2129,7 +2322,7 @@
     </w:p>
     <w:p>
       <w:pPr>
-        <w:pStyle w:val="ListParagraph"/>
+        <w:pStyle w:val="ListeParagraf"/>
         <w:numPr>
           <w:ilvl w:val="0"/>
           <w:numId w:val="16"/>
@@ -2157,7 +2350,7 @@
     </w:p>
     <w:p>
       <w:pPr>
-        <w:pStyle w:val="ListParagraph"/>
+        <w:pStyle w:val="ListeParagraf"/>
         <w:numPr>
           <w:ilvl w:val="0"/>
           <w:numId w:val="16"/>
@@ -2255,7 +2448,7 @@
     </w:p>
     <w:p>
       <w:pPr>
-        <w:pStyle w:val="ListParagraph"/>
+        <w:pStyle w:val="ListeParagraf"/>
         <w:numPr>
           <w:ilvl w:val="0"/>
           <w:numId w:val="16"/>
@@ -2355,7 +2548,7 @@
     </w:p>
     <w:p>
       <w:pPr>
-        <w:pStyle w:val="ListParagraph"/>
+        <w:pStyle w:val="ListeParagraf"/>
         <w:numPr>
           <w:ilvl w:val="0"/>
           <w:numId w:val="16"/>
@@ -2378,7 +2571,6 @@
           <w:szCs w:val="24"/>
           <w:lang w:val="en-US"/>
         </w:rPr>
-        <w:lastRenderedPageBreak/>
         <w:t xml:space="preserve">The </w:t>
       </w:r>
       <w:r>
@@ -2414,7 +2606,7 @@
     </w:p>
     <w:p>
       <w:pPr>
-        <w:pStyle w:val="ListParagraph"/>
+        <w:pStyle w:val="ListeParagraf"/>
         <w:numPr>
           <w:ilvl w:val="0"/>
           <w:numId w:val="16"/>
@@ -2462,7 +2654,7 @@
     </w:p>
     <w:p>
       <w:pPr>
-        <w:pStyle w:val="ListParagraph"/>
+        <w:pStyle w:val="ListeParagraf"/>
         <w:numPr>
           <w:ilvl w:val="0"/>
           <w:numId w:val="16"/>
@@ -3049,7 +3241,6 @@
           <w:szCs w:val="28"/>
           <w:lang w:val="en-US"/>
         </w:rPr>
-        <w:lastRenderedPageBreak/>
         <w:t>Object Domain Model</w:t>
       </w:r>
     </w:p>
@@ -3130,7 +3321,7 @@
     </w:p>
     <w:p>
       <w:pPr>
-        <w:pStyle w:val="Heading1"/>
+        <w:pStyle w:val="Balk1"/>
         <w:ind w:left="-5"/>
         <w:jc w:val="both"/>
       </w:pPr>
@@ -3138,7 +3329,6 @@
         <w:rPr>
           <w:highlight w:val="yellow"/>
         </w:rPr>
-        <w:lastRenderedPageBreak/>
         <w:t>SYSTEM SEQUENCE DIAGRAM</w:t>
       </w:r>
       <w:r>
@@ -3283,7 +3473,7 @@
 </file>
 
 <file path=word/numbering.xml><?xml version="1.0" encoding="utf-8"?>
-<w:numbering xmlns:wpc="http://schemas.microsoft.com/office/word/2010/wordprocessingCanvas" xmlns:cx="http://schemas.microsoft.com/office/drawing/2014/chartex" xmlns:cx1="http://schemas.microsoft.com/office/drawing/2015/9/8/chartex" xmlns:cx2="http://schemas.microsoft.com/office/drawing/2015/10/21/chartex" xmlns:cx3="http://schemas.microsoft.com/office/drawing/2016/5/9/chartex" xmlns:cx4="http://schemas.microsoft.com/office/drawing/2016/5/10/chartex" xmlns:cx5="http://schemas.microsoft.com/office/drawing/2016/5/11/chartex" xmlns:cx6="http://schemas.microsoft.com/office/drawing/2016/5/12/chartex" xmlns:cx7="http://schemas.microsoft.com/office/drawing/2016/5/13/chartex" xmlns:cx8="http://schemas.microsoft.com/office/drawing/2016/5/14/chartex" xmlns:mc="http://schemas.openxmlformats.org/markup-compatibility/2006" xmlns:aink="http://schemas.microsoft.com/office/drawing/2016/ink" xmlns:am3d="http://schemas.microsoft.com/office/drawing/2017/model3d" xmlns:o="urn:schemas-microsoft-com:office:office" xmlns:r="http://schemas.openxmlformats.org/officeDocument/2006/relationships" xmlns:m="http://schemas.openxmlformats.org/officeDocument/2006/math" xmlns:v="urn:schemas-microsoft-com:vml" xmlns:wp14="http://schemas.microsoft.com/office/word/2010/wordprocessingDrawing" xmlns:wp="http://schemas.openxmlformats.org/drawingml/2006/wordprocessingDrawing" xmlns:w10="urn:schemas-microsoft-com:office:word" xmlns:w="http://schemas.openxmlformats.org/wordprocessingml/2006/main" xmlns:w14="http://schemas.microsoft.com/office/word/2010/wordml" xmlns:w15="http://schemas.microsoft.com/office/word/2012/wordml" xmlns:w16cex="http://schemas.microsoft.com/office/word/2018/wordml/cex" xmlns:w16cid="http://schemas.microsoft.com/office/word/2016/wordml/cid" xmlns:w16="http://schemas.microsoft.com/office/word/2018/wordml" xmlns:w16sdtdh="http://schemas.microsoft.com/office/word/2020/wordml/sdtdatahash" xmlns:w16se="http://schemas.microsoft.com/office/word/2015/wordml/symex" xmlns:wpg="http://schemas.microsoft.com/office/word/2010/wordprocessingGroup" xmlns:wpi="http://schemas.microsoft.com/office/word/2010/wordprocessingInk" xmlns:wne="http://schemas.microsoft.com/office/word/2006/wordml" xmlns:wps="http://schemas.microsoft.com/office/word/2010/wordprocessingShape" mc:Ignorable="w14 w15 w16se w16cid w16 w16cex w16sdtdh wp14">
+<w:numbering xmlns:wpc="http://schemas.microsoft.com/office/word/2010/wordprocessingCanvas" xmlns:cx="http://schemas.microsoft.com/office/drawing/2014/chartex" xmlns:cx1="http://schemas.microsoft.com/office/drawing/2015/9/8/chartex" xmlns:cx2="http://schemas.microsoft.com/office/drawing/2015/10/21/chartex" xmlns:cx3="http://schemas.microsoft.com/office/drawing/2016/5/9/chartex" xmlns:cx4="http://schemas.microsoft.com/office/drawing/2016/5/10/chartex" xmlns:cx5="http://schemas.microsoft.com/office/drawing/2016/5/11/chartex" xmlns:cx6="http://schemas.microsoft.com/office/drawing/2016/5/12/chartex" xmlns:cx7="http://schemas.microsoft.com/office/drawing/2016/5/13/chartex" xmlns:cx8="http://schemas.microsoft.com/office/drawing/2016/5/14/chartex" xmlns:mc="http://schemas.openxmlformats.org/markup-compatibility/2006" xmlns:aink="http://schemas.microsoft.com/office/drawing/2016/ink" xmlns:am3d="http://schemas.microsoft.com/office/drawing/2017/model3d" xmlns:o="urn:schemas-microsoft-com:office:office" xmlns:oel="http://schemas.microsoft.com/office/2019/extlst" xmlns:r="http://schemas.openxmlformats.org/officeDocument/2006/relationships" xmlns:m="http://schemas.openxmlformats.org/officeDocument/2006/math" xmlns:v="urn:schemas-microsoft-com:vml" xmlns:wp14="http://schemas.microsoft.com/office/word/2010/wordprocessingDrawing" xmlns:wp="http://schemas.openxmlformats.org/drawingml/2006/wordprocessingDrawing" xmlns:w10="urn:schemas-microsoft-com:office:word" xmlns:w="http://schemas.openxmlformats.org/wordprocessingml/2006/main" xmlns:w14="http://schemas.microsoft.com/office/word/2010/wordml" xmlns:w15="http://schemas.microsoft.com/office/word/2012/wordml" xmlns:w16cex="http://schemas.microsoft.com/office/word/2018/wordml/cex" xmlns:w16cid="http://schemas.microsoft.com/office/word/2016/wordml/cid" xmlns:w16="http://schemas.microsoft.com/office/word/2018/wordml" xmlns:w16sdtdh="http://schemas.microsoft.com/office/word/2020/wordml/sdtdatahash" xmlns:w16se="http://schemas.microsoft.com/office/word/2015/wordml/symex" xmlns:wpg="http://schemas.microsoft.com/office/word/2010/wordprocessingGroup" xmlns:wpi="http://schemas.microsoft.com/office/word/2010/wordprocessingInk" xmlns:wne="http://schemas.microsoft.com/office/word/2006/wordml" xmlns:wps="http://schemas.microsoft.com/office/word/2010/wordprocessingShape" mc:Ignorable="w14 w15 w16se w16cid w16 w16cex w16sdtdh wp14">
   <w:abstractNum w:abstractNumId="0" w15:restartNumberingAfterBreak="0">
     <w:nsid w:val="024AD356"/>
     <w:multiLevelType w:val="hybridMultilevel"/>
@@ -4971,52 +5161,52 @@
       </w:rPr>
     </w:lvl>
   </w:abstractNum>
-  <w:num w:numId="1">
+  <w:num w:numId="1" w16cid:durableId="2079815663">
     <w:abstractNumId w:val="5"/>
   </w:num>
-  <w:num w:numId="2">
+  <w:num w:numId="2" w16cid:durableId="514344938">
     <w:abstractNumId w:val="0"/>
   </w:num>
-  <w:num w:numId="3">
+  <w:num w:numId="3" w16cid:durableId="1033847533">
     <w:abstractNumId w:val="11"/>
   </w:num>
-  <w:num w:numId="4">
+  <w:num w:numId="4" w16cid:durableId="1965889914">
     <w:abstractNumId w:val="3"/>
   </w:num>
-  <w:num w:numId="5">
+  <w:num w:numId="5" w16cid:durableId="1106147226">
     <w:abstractNumId w:val="9"/>
   </w:num>
-  <w:num w:numId="6">
+  <w:num w:numId="6" w16cid:durableId="1046880769">
     <w:abstractNumId w:val="7"/>
   </w:num>
-  <w:num w:numId="7">
+  <w:num w:numId="7" w16cid:durableId="1590387497">
     <w:abstractNumId w:val="15"/>
   </w:num>
-  <w:num w:numId="8">
+  <w:num w:numId="8" w16cid:durableId="1859998128">
     <w:abstractNumId w:val="1"/>
   </w:num>
-  <w:num w:numId="9">
+  <w:num w:numId="9" w16cid:durableId="265617497">
     <w:abstractNumId w:val="8"/>
   </w:num>
-  <w:num w:numId="10">
+  <w:num w:numId="10" w16cid:durableId="1658605048">
     <w:abstractNumId w:val="2"/>
   </w:num>
-  <w:num w:numId="11">
+  <w:num w:numId="11" w16cid:durableId="1415660272">
     <w:abstractNumId w:val="4"/>
   </w:num>
-  <w:num w:numId="12">
+  <w:num w:numId="12" w16cid:durableId="19867741">
     <w:abstractNumId w:val="13"/>
   </w:num>
-  <w:num w:numId="13">
+  <w:num w:numId="13" w16cid:durableId="704216905">
     <w:abstractNumId w:val="10"/>
   </w:num>
-  <w:num w:numId="14">
+  <w:num w:numId="14" w16cid:durableId="1055275013">
     <w:abstractNumId w:val="14"/>
   </w:num>
-  <w:num w:numId="15">
+  <w:num w:numId="15" w16cid:durableId="260651645">
     <w:abstractNumId w:val="6"/>
   </w:num>
-  <w:num w:numId="16">
+  <w:num w:numId="16" w16cid:durableId="215090022">
     <w:abstractNumId w:val="12"/>
   </w:num>
 </w:numbering>
@@ -5421,10 +5611,10 @@
     <w:name w:val="Normal"/>
     <w:qFormat/>
   </w:style>
-  <w:style w:type="paragraph" w:styleId="Heading1">
+  <w:style w:type="paragraph" w:styleId="Balk1">
     <w:name w:val="heading 1"/>
     <w:next w:val="Normal"/>
-    <w:link w:val="Heading1Char"/>
+    <w:link w:val="Balk1Char"/>
     <w:uiPriority w:val="9"/>
     <w:qFormat/>
     <w:rsid w:val="00B90F63"/>
@@ -5443,13 +5633,13 @@
       <w:lang w:val="en-US"/>
     </w:rPr>
   </w:style>
-  <w:style w:type="character" w:default="1" w:styleId="DefaultParagraphFont">
+  <w:style w:type="character" w:default="1" w:styleId="VarsaylanParagrafYazTipi">
     <w:name w:val="Default Paragraph Font"/>
     <w:uiPriority w:val="1"/>
     <w:semiHidden/>
     <w:unhideWhenUsed/>
   </w:style>
-  <w:style w:type="table" w:default="1" w:styleId="TableNormal">
+  <w:style w:type="table" w:default="1" w:styleId="NormalTablo">
     <w:name w:val="Normal Table"/>
     <w:uiPriority w:val="99"/>
     <w:semiHidden/>
@@ -5464,13 +5654,13 @@
       </w:tblCellMar>
     </w:tblPr>
   </w:style>
-  <w:style w:type="numbering" w:default="1" w:styleId="NoList">
+  <w:style w:type="numbering" w:default="1" w:styleId="ListeYok">
     <w:name w:val="No List"/>
     <w:uiPriority w:val="99"/>
     <w:semiHidden/>
     <w:unhideWhenUsed/>
   </w:style>
-  <w:style w:type="paragraph" w:styleId="ListParagraph">
+  <w:style w:type="paragraph" w:styleId="ListeParagraf">
     <w:name w:val="List Paragraph"/>
     <w:basedOn w:val="Normal"/>
     <w:uiPriority w:val="34"/>
@@ -5480,10 +5670,10 @@
       <w:contextualSpacing/>
     </w:pPr>
   </w:style>
-  <w:style w:type="character" w:customStyle="1" w:styleId="Heading1Char">
-    <w:name w:val="Heading 1 Char"/>
-    <w:basedOn w:val="DefaultParagraphFont"/>
-    <w:link w:val="Heading1"/>
+  <w:style w:type="character" w:customStyle="1" w:styleId="Balk1Char">
+    <w:name w:val="Başlık 1 Char"/>
+    <w:basedOn w:val="VarsaylanParagrafYazTipi"/>
+    <w:link w:val="Balk1"/>
     <w:uiPriority w:val="9"/>
     <w:rsid w:val="00B90F63"/>
     <w:rPr>

</xml_diff>

<commit_message>
updated object domain model
</commit_message>
<xml_diff>
--- a/iteration2/artifacts/RAD_Iteration2.docx
+++ b/iteration2/artifacts/RAD_Iteration2.docx
@@ -1,6 +1,6 @@
 
 <file path=word/document.xml><?xml version="1.0" encoding="utf-8"?>
-<w:document xmlns:wpc="http://schemas.microsoft.com/office/word/2010/wordprocessingCanvas" xmlns:cx="http://schemas.microsoft.com/office/drawing/2014/chartex" xmlns:cx1="http://schemas.microsoft.com/office/drawing/2015/9/8/chartex" xmlns:cx2="http://schemas.microsoft.com/office/drawing/2015/10/21/chartex" xmlns:cx3="http://schemas.microsoft.com/office/drawing/2016/5/9/chartex" xmlns:cx4="http://schemas.microsoft.com/office/drawing/2016/5/10/chartex" xmlns:cx5="http://schemas.microsoft.com/office/drawing/2016/5/11/chartex" xmlns:cx6="http://schemas.microsoft.com/office/drawing/2016/5/12/chartex" xmlns:cx7="http://schemas.microsoft.com/office/drawing/2016/5/13/chartex" xmlns:cx8="http://schemas.microsoft.com/office/drawing/2016/5/14/chartex" xmlns:mc="http://schemas.openxmlformats.org/markup-compatibility/2006" xmlns:aink="http://schemas.microsoft.com/office/drawing/2016/ink" xmlns:am3d="http://schemas.microsoft.com/office/drawing/2017/model3d" xmlns:o="urn:schemas-microsoft-com:office:office" xmlns:oel="http://schemas.microsoft.com/office/2019/extlst" xmlns:r="http://schemas.openxmlformats.org/officeDocument/2006/relationships" xmlns:m="http://schemas.openxmlformats.org/officeDocument/2006/math" xmlns:v="urn:schemas-microsoft-com:vml" xmlns:wp14="http://schemas.microsoft.com/office/word/2010/wordprocessingDrawing" xmlns:wp="http://schemas.openxmlformats.org/drawingml/2006/wordprocessingDrawing" xmlns:w10="urn:schemas-microsoft-com:office:word" xmlns:w="http://schemas.openxmlformats.org/wordprocessingml/2006/main" xmlns:w14="http://schemas.microsoft.com/office/word/2010/wordml" xmlns:w15="http://schemas.microsoft.com/office/word/2012/wordml" xmlns:w16cex="http://schemas.microsoft.com/office/word/2018/wordml/cex" xmlns:w16cid="http://schemas.microsoft.com/office/word/2016/wordml/cid" xmlns:w16="http://schemas.microsoft.com/office/word/2018/wordml" xmlns:w16sdtdh="http://schemas.microsoft.com/office/word/2020/wordml/sdtdatahash" xmlns:w16se="http://schemas.microsoft.com/office/word/2015/wordml/symex" xmlns:wpg="http://schemas.microsoft.com/office/word/2010/wordprocessingGroup" xmlns:wpi="http://schemas.microsoft.com/office/word/2010/wordprocessingInk" xmlns:wne="http://schemas.microsoft.com/office/word/2006/wordml" xmlns:wps="http://schemas.microsoft.com/office/word/2010/wordprocessingShape" mc:Ignorable="w14 w15 w16se w16cid w16 w16cex w16sdtdh wp14">
+<w:document xmlns:wpc="http://schemas.microsoft.com/office/word/2010/wordprocessingCanvas" xmlns:cx="http://schemas.microsoft.com/office/drawing/2014/chartex" xmlns:cx1="http://schemas.microsoft.com/office/drawing/2015/9/8/chartex" xmlns:cx2="http://schemas.microsoft.com/office/drawing/2015/10/21/chartex" xmlns:cx3="http://schemas.microsoft.com/office/drawing/2016/5/9/chartex" xmlns:cx4="http://schemas.microsoft.com/office/drawing/2016/5/10/chartex" xmlns:cx5="http://schemas.microsoft.com/office/drawing/2016/5/11/chartex" xmlns:cx6="http://schemas.microsoft.com/office/drawing/2016/5/12/chartex" xmlns:cx7="http://schemas.microsoft.com/office/drawing/2016/5/13/chartex" xmlns:cx8="http://schemas.microsoft.com/office/drawing/2016/5/14/chartex" xmlns:mc="http://schemas.openxmlformats.org/markup-compatibility/2006" xmlns:aink="http://schemas.microsoft.com/office/drawing/2016/ink" xmlns:am3d="http://schemas.microsoft.com/office/drawing/2017/model3d" xmlns:o="urn:schemas-microsoft-com:office:office" xmlns:r="http://schemas.openxmlformats.org/officeDocument/2006/relationships" xmlns:m="http://schemas.openxmlformats.org/officeDocument/2006/math" xmlns:v="urn:schemas-microsoft-com:vml" xmlns:wp14="http://schemas.microsoft.com/office/word/2010/wordprocessingDrawing" xmlns:wp="http://schemas.openxmlformats.org/drawingml/2006/wordprocessingDrawing" xmlns:w10="urn:schemas-microsoft-com:office:word" xmlns:w="http://schemas.openxmlformats.org/wordprocessingml/2006/main" xmlns:w14="http://schemas.microsoft.com/office/word/2010/wordml" xmlns:w15="http://schemas.microsoft.com/office/word/2012/wordml" xmlns:w16cex="http://schemas.microsoft.com/office/word/2018/wordml/cex" xmlns:w16cid="http://schemas.microsoft.com/office/word/2016/wordml/cid" xmlns:w16="http://schemas.microsoft.com/office/word/2018/wordml" xmlns:w16sdtdh="http://schemas.microsoft.com/office/word/2020/wordml/sdtdatahash" xmlns:w16se="http://schemas.microsoft.com/office/word/2015/wordml/symex" xmlns:wpg="http://schemas.microsoft.com/office/word/2010/wordprocessingGroup" xmlns:wpi="http://schemas.microsoft.com/office/word/2010/wordprocessingInk" xmlns:wne="http://schemas.microsoft.com/office/word/2006/wordml" xmlns:wps="http://schemas.microsoft.com/office/word/2010/wordprocessingShape" mc:Ignorable="w14 w15 w16se w16cid w16 w16cex w16sdtdh wp14">
   <w:body>
     <w:p>
       <w:pPr>
@@ -582,8 +582,9 @@
           <w:highlight w:val="yellow"/>
           <w:lang w:val="en-US"/>
         </w:rPr>
-        <w:t xml:space="preserve">what we got as a feedback in the demo session. Then, we will </w:t>
-      </w:r>
+        <w:t xml:space="preserve">what we got as </w:t>
+      </w:r>
+      <w:proofErr w:type="gramStart"/>
       <w:r>
         <w:rPr>
           <w:rFonts w:ascii="Times New Roman" w:hAnsi="Times New Roman" w:cs="Times New Roman"/>
@@ -593,6 +594,29 @@
           <w:highlight w:val="yellow"/>
           <w:lang w:val="en-US"/>
         </w:rPr>
+        <w:t>a feedback</w:t>
+      </w:r>
+      <w:proofErr w:type="gramEnd"/>
+      <w:r>
+        <w:rPr>
+          <w:rFonts w:ascii="Times New Roman" w:hAnsi="Times New Roman" w:cs="Times New Roman"/>
+          <w:color w:val="000000" w:themeColor="text1"/>
+          <w:sz w:val="24"/>
+          <w:szCs w:val="24"/>
+          <w:highlight w:val="yellow"/>
+          <w:lang w:val="en-US"/>
+        </w:rPr>
+        <w:t xml:space="preserve"> in the demo session. Then, we will </w:t>
+      </w:r>
+      <w:r>
+        <w:rPr>
+          <w:rFonts w:ascii="Times New Roman" w:hAnsi="Times New Roman" w:cs="Times New Roman"/>
+          <w:color w:val="000000" w:themeColor="text1"/>
+          <w:sz w:val="24"/>
+          <w:szCs w:val="24"/>
+          <w:highlight w:val="yellow"/>
+          <w:lang w:val="en-US"/>
+        </w:rPr>
         <w:t>distribute the</w:t>
       </w:r>
       <w:r>
@@ -626,7 +650,31 @@
           <w:highlight w:val="yellow"/>
           <w:lang w:val="en-US"/>
         </w:rPr>
-        <w:t xml:space="preserve"> updating Glossary, updating Object Domain Model and adding ‘System Sequence Diagram; updating DCD by updating the attributes, methods and connections between the classes; updating DSD by simplifying a bit and updating according to changes; adding loggers and adding unit tests.</w:t>
+        <w:t xml:space="preserve"> updating Glossary, updating Object Domain </w:t>
+      </w:r>
+      <w:proofErr w:type="gramStart"/>
+      <w:r>
+        <w:rPr>
+          <w:rFonts w:ascii="Times New Roman" w:hAnsi="Times New Roman" w:cs="Times New Roman"/>
+          <w:color w:val="000000" w:themeColor="text1"/>
+          <w:sz w:val="24"/>
+          <w:szCs w:val="24"/>
+          <w:highlight w:val="yellow"/>
+          <w:lang w:val="en-US"/>
+        </w:rPr>
+        <w:t>Model</w:t>
+      </w:r>
+      <w:proofErr w:type="gramEnd"/>
+      <w:r>
+        <w:rPr>
+          <w:rFonts w:ascii="Times New Roman" w:hAnsi="Times New Roman" w:cs="Times New Roman"/>
+          <w:color w:val="000000" w:themeColor="text1"/>
+          <w:sz w:val="24"/>
+          <w:szCs w:val="24"/>
+          <w:highlight w:val="yellow"/>
+          <w:lang w:val="en-US"/>
+        </w:rPr>
+        <w:t xml:space="preserve"> and adding ‘System Sequence Diagram; updating DCD by updating the attributes, methods and connections between the classes; updating DSD by simplifying a bit and updating according to changes; adding loggers and adding unit tests.</w:t>
       </w:r>
       <w:r>
         <w:rPr>
@@ -3215,6 +3263,7 @@
           <w:color w:val="000000" w:themeColor="text1"/>
           <w:sz w:val="28"/>
           <w:szCs w:val="28"/>
+          <w:highlight w:val="yellow"/>
           <w:lang w:val="en-US"/>
         </w:rPr>
         <w:t>Object Domain Model</w:t>
@@ -3226,6 +3275,21 @@
         <w:jc w:val="both"/>
         <w:rPr>
           <w:rFonts w:ascii="Times New Roman" w:hAnsi="Times New Roman" w:cs="Times New Roman"/>
+          <w:b/>
+          <w:bCs/>
+          <w:color w:val="000000" w:themeColor="text1"/>
+          <w:sz w:val="28"/>
+          <w:szCs w:val="28"/>
+          <w:lang w:val="en-US"/>
+        </w:rPr>
+      </w:pPr>
+    </w:p>
+    <w:p>
+      <w:pPr>
+        <w:spacing w:line="360" w:lineRule="auto"/>
+        <w:jc w:val="both"/>
+        <w:rPr>
+          <w:rFonts w:ascii="Times New Roman" w:hAnsi="Times New Roman" w:cs="Times New Roman"/>
           <w:color w:val="000000" w:themeColor="text1"/>
           <w:sz w:val="24"/>
           <w:szCs w:val="24"/>
@@ -3241,11 +3305,12 @@
           <w:szCs w:val="24"/>
           <w:lang w:val="en-US"/>
         </w:rPr>
+        <w:lastRenderedPageBreak/>
         <w:drawing>
-          <wp:inline distT="0" distB="0" distL="0" distR="0" wp14:anchorId="014F9752" wp14:editId="13C17D1C">
+          <wp:inline distT="0" distB="0" distL="0" distR="0" wp14:anchorId="2A1ECA76" wp14:editId="0AC2FC20">
             <wp:extent cx="5731510" cy="6222365"/>
             <wp:effectExtent l="0" t="0" r="0" b="635"/>
-            <wp:docPr id="3" name="Picture 3"/>
+            <wp:docPr id="2" name="Picture 2" descr="Diagram&#10;&#10;Description automatically generated"/>
             <wp:cNvGraphicFramePr>
               <a:graphicFrameLocks xmlns:a="http://schemas.openxmlformats.org/drawingml/2006/main" noChangeAspect="1"/>
             </wp:cNvGraphicFramePr>
@@ -3253,7 +3318,7 @@
               <a:graphicData uri="http://schemas.openxmlformats.org/drawingml/2006/picture">
                 <pic:pic xmlns:pic="http://schemas.openxmlformats.org/drawingml/2006/picture">
                   <pic:nvPicPr>
-                    <pic:cNvPr id="3" name="Picture 3"/>
+                    <pic:cNvPr id="2" name="Picture 2" descr="Diagram&#10;&#10;Description automatically generated"/>
                     <pic:cNvPicPr/>
                   </pic:nvPicPr>
                   <pic:blipFill>
@@ -3305,6 +3370,7 @@
         <w:rPr>
           <w:highlight w:val="yellow"/>
         </w:rPr>
+        <w:lastRenderedPageBreak/>
         <w:t>SYSTEM SEQUENCE DIAGRAM</w:t>
       </w:r>
       <w:r>
@@ -3409,7 +3475,7 @@
 </file>
 
 <file path=word/numbering.xml><?xml version="1.0" encoding="utf-8"?>
-<w:numbering xmlns:wpc="http://schemas.microsoft.com/office/word/2010/wordprocessingCanvas" xmlns:cx="http://schemas.microsoft.com/office/drawing/2014/chartex" xmlns:cx1="http://schemas.microsoft.com/office/drawing/2015/9/8/chartex" xmlns:cx2="http://schemas.microsoft.com/office/drawing/2015/10/21/chartex" xmlns:cx3="http://schemas.microsoft.com/office/drawing/2016/5/9/chartex" xmlns:cx4="http://schemas.microsoft.com/office/drawing/2016/5/10/chartex" xmlns:cx5="http://schemas.microsoft.com/office/drawing/2016/5/11/chartex" xmlns:cx6="http://schemas.microsoft.com/office/drawing/2016/5/12/chartex" xmlns:cx7="http://schemas.microsoft.com/office/drawing/2016/5/13/chartex" xmlns:cx8="http://schemas.microsoft.com/office/drawing/2016/5/14/chartex" xmlns:mc="http://schemas.openxmlformats.org/markup-compatibility/2006" xmlns:aink="http://schemas.microsoft.com/office/drawing/2016/ink" xmlns:am3d="http://schemas.microsoft.com/office/drawing/2017/model3d" xmlns:o="urn:schemas-microsoft-com:office:office" xmlns:oel="http://schemas.microsoft.com/office/2019/extlst" xmlns:r="http://schemas.openxmlformats.org/officeDocument/2006/relationships" xmlns:m="http://schemas.openxmlformats.org/officeDocument/2006/math" xmlns:v="urn:schemas-microsoft-com:vml" xmlns:wp14="http://schemas.microsoft.com/office/word/2010/wordprocessingDrawing" xmlns:wp="http://schemas.openxmlformats.org/drawingml/2006/wordprocessingDrawing" xmlns:w10="urn:schemas-microsoft-com:office:word" xmlns:w="http://schemas.openxmlformats.org/wordprocessingml/2006/main" xmlns:w14="http://schemas.microsoft.com/office/word/2010/wordml" xmlns:w15="http://schemas.microsoft.com/office/word/2012/wordml" xmlns:w16cex="http://schemas.microsoft.com/office/word/2018/wordml/cex" xmlns:w16cid="http://schemas.microsoft.com/office/word/2016/wordml/cid" xmlns:w16="http://schemas.microsoft.com/office/word/2018/wordml" xmlns:w16sdtdh="http://schemas.microsoft.com/office/word/2020/wordml/sdtdatahash" xmlns:w16se="http://schemas.microsoft.com/office/word/2015/wordml/symex" xmlns:wpg="http://schemas.microsoft.com/office/word/2010/wordprocessingGroup" xmlns:wpi="http://schemas.microsoft.com/office/word/2010/wordprocessingInk" xmlns:wne="http://schemas.microsoft.com/office/word/2006/wordml" xmlns:wps="http://schemas.microsoft.com/office/word/2010/wordprocessingShape" mc:Ignorable="w14 w15 w16se w16cid w16 w16cex w16sdtdh wp14">
+<w:numbering xmlns:wpc="http://schemas.microsoft.com/office/word/2010/wordprocessingCanvas" xmlns:cx="http://schemas.microsoft.com/office/drawing/2014/chartex" xmlns:cx1="http://schemas.microsoft.com/office/drawing/2015/9/8/chartex" xmlns:cx2="http://schemas.microsoft.com/office/drawing/2015/10/21/chartex" xmlns:cx3="http://schemas.microsoft.com/office/drawing/2016/5/9/chartex" xmlns:cx4="http://schemas.microsoft.com/office/drawing/2016/5/10/chartex" xmlns:cx5="http://schemas.microsoft.com/office/drawing/2016/5/11/chartex" xmlns:cx6="http://schemas.microsoft.com/office/drawing/2016/5/12/chartex" xmlns:cx7="http://schemas.microsoft.com/office/drawing/2016/5/13/chartex" xmlns:cx8="http://schemas.microsoft.com/office/drawing/2016/5/14/chartex" xmlns:mc="http://schemas.openxmlformats.org/markup-compatibility/2006" xmlns:aink="http://schemas.microsoft.com/office/drawing/2016/ink" xmlns:am3d="http://schemas.microsoft.com/office/drawing/2017/model3d" xmlns:o="urn:schemas-microsoft-com:office:office" xmlns:r="http://schemas.openxmlformats.org/officeDocument/2006/relationships" xmlns:m="http://schemas.openxmlformats.org/officeDocument/2006/math" xmlns:v="urn:schemas-microsoft-com:vml" xmlns:wp14="http://schemas.microsoft.com/office/word/2010/wordprocessingDrawing" xmlns:wp="http://schemas.openxmlformats.org/drawingml/2006/wordprocessingDrawing" xmlns:w10="urn:schemas-microsoft-com:office:word" xmlns:w="http://schemas.openxmlformats.org/wordprocessingml/2006/main" xmlns:w14="http://schemas.microsoft.com/office/word/2010/wordml" xmlns:w15="http://schemas.microsoft.com/office/word/2012/wordml" xmlns:w16cex="http://schemas.microsoft.com/office/word/2018/wordml/cex" xmlns:w16cid="http://schemas.microsoft.com/office/word/2016/wordml/cid" xmlns:w16="http://schemas.microsoft.com/office/word/2018/wordml" xmlns:w16sdtdh="http://schemas.microsoft.com/office/word/2020/wordml/sdtdatahash" xmlns:w16se="http://schemas.microsoft.com/office/word/2015/wordml/symex" xmlns:wpg="http://schemas.microsoft.com/office/word/2010/wordprocessingGroup" xmlns:wpi="http://schemas.microsoft.com/office/word/2010/wordprocessingInk" xmlns:wne="http://schemas.microsoft.com/office/word/2006/wordml" xmlns:wps="http://schemas.microsoft.com/office/word/2010/wordprocessingShape" mc:Ignorable="w14 w15 w16se w16cid w16 w16cex w16sdtdh wp14">
   <w:abstractNum w:abstractNumId="0" w15:restartNumberingAfterBreak="0">
     <w:nsid w:val="024AD356"/>
     <w:multiLevelType w:val="hybridMultilevel"/>
@@ -5097,52 +5163,52 @@
       </w:rPr>
     </w:lvl>
   </w:abstractNum>
-  <w:num w:numId="1" w16cid:durableId="2079815663">
+  <w:num w:numId="1">
     <w:abstractNumId w:val="5"/>
   </w:num>
-  <w:num w:numId="2" w16cid:durableId="514344938">
+  <w:num w:numId="2">
     <w:abstractNumId w:val="0"/>
   </w:num>
-  <w:num w:numId="3" w16cid:durableId="1033847533">
+  <w:num w:numId="3">
     <w:abstractNumId w:val="11"/>
   </w:num>
-  <w:num w:numId="4" w16cid:durableId="1965889914">
+  <w:num w:numId="4">
     <w:abstractNumId w:val="3"/>
   </w:num>
-  <w:num w:numId="5" w16cid:durableId="1106147226">
+  <w:num w:numId="5">
     <w:abstractNumId w:val="9"/>
   </w:num>
-  <w:num w:numId="6" w16cid:durableId="1046880769">
+  <w:num w:numId="6">
     <w:abstractNumId w:val="7"/>
   </w:num>
-  <w:num w:numId="7" w16cid:durableId="1590387497">
+  <w:num w:numId="7">
     <w:abstractNumId w:val="15"/>
   </w:num>
-  <w:num w:numId="8" w16cid:durableId="1859998128">
+  <w:num w:numId="8">
     <w:abstractNumId w:val="1"/>
   </w:num>
-  <w:num w:numId="9" w16cid:durableId="265617497">
+  <w:num w:numId="9">
     <w:abstractNumId w:val="8"/>
   </w:num>
-  <w:num w:numId="10" w16cid:durableId="1658605048">
+  <w:num w:numId="10">
     <w:abstractNumId w:val="2"/>
   </w:num>
-  <w:num w:numId="11" w16cid:durableId="1415660272">
+  <w:num w:numId="11">
     <w:abstractNumId w:val="4"/>
   </w:num>
-  <w:num w:numId="12" w16cid:durableId="19867741">
+  <w:num w:numId="12">
     <w:abstractNumId w:val="13"/>
   </w:num>
-  <w:num w:numId="13" w16cid:durableId="704216905">
+  <w:num w:numId="13">
     <w:abstractNumId w:val="10"/>
   </w:num>
-  <w:num w:numId="14" w16cid:durableId="1055275013">
+  <w:num w:numId="14">
     <w:abstractNumId w:val="14"/>
   </w:num>
-  <w:num w:numId="15" w16cid:durableId="260651645">
+  <w:num w:numId="15">
     <w:abstractNumId w:val="6"/>
   </w:num>
-  <w:num w:numId="16" w16cid:durableId="215090022">
+  <w:num w:numId="16">
     <w:abstractNumId w:val="12"/>
   </w:num>
 </w:numbering>

</xml_diff>